<commit_message>
Nộp bài tập tuần 1 lại
Nộp bài tập tuần 1 lại
</commit_message>
<xml_diff>
--- a/RequirementAnalysis/Homework01.docx
+++ b/RequirementAnalysis/Homework01.docx
@@ -1,6 +1,6 @@
 
 <file path=word/document.xml><?xml version="1.0" encoding="utf-8"?>
-<w:document xmlns:wpc="http://schemas.microsoft.com/office/word/2010/wordprocessingCanvas" xmlns:cx="http://schemas.microsoft.com/office/drawing/2014/chartex" xmlns:cx1="http://schemas.microsoft.com/office/drawing/2015/9/8/chartex" xmlns:cx2="http://schemas.microsoft.com/office/drawing/2015/10/21/chartex" xmlns:cx3="http://schemas.microsoft.com/office/drawing/2016/5/9/chartex" xmlns:cx4="http://schemas.microsoft.com/office/drawing/2016/5/10/chartex" xmlns:cx5="http://schemas.microsoft.com/office/drawing/2016/5/11/chartex" xmlns:cx6="http://schemas.microsoft.com/office/drawing/2016/5/12/chartex" xmlns:cx7="http://schemas.microsoft.com/office/drawing/2016/5/13/chartex" xmlns:cx8="http://schemas.microsoft.com/office/drawing/2016/5/14/chartex" xmlns:mc="http://schemas.openxmlformats.org/markup-compatibility/2006" xmlns:aink="http://schemas.microsoft.com/office/drawing/2016/ink" xmlns:am3d="http://schemas.microsoft.com/office/drawing/2017/model3d" xmlns:o="urn:schemas-microsoft-com:office:office" xmlns:r="http://schemas.openxmlformats.org/officeDocument/2006/relationships" xmlns:m="http://schemas.openxmlformats.org/officeDocument/2006/math" xmlns:v="urn:schemas-microsoft-com:vml" xmlns:wp14="http://schemas.microsoft.com/office/word/2010/wordprocessingDrawing" xmlns:wp="http://schemas.openxmlformats.org/drawingml/2006/wordprocessingDrawing" xmlns:w10="urn:schemas-microsoft-com:office:word" xmlns:w="http://schemas.openxmlformats.org/wordprocessingml/2006/main" xmlns:w14="http://schemas.microsoft.com/office/word/2010/wordml" xmlns:w15="http://schemas.microsoft.com/office/word/2012/wordml" xmlns:w16cex="http://schemas.microsoft.com/office/word/2018/wordml/cex" xmlns:w16cid="http://schemas.microsoft.com/office/word/2016/wordml/cid" xmlns:w16="http://schemas.microsoft.com/office/word/2018/wordml" xmlns:w16sdtdh="http://schemas.microsoft.com/office/word/2020/wordml/sdtdatahash" xmlns:w16se="http://schemas.microsoft.com/office/word/2015/wordml/symex" xmlns:wpg="http://schemas.microsoft.com/office/word/2010/wordprocessingGroup" xmlns:wpi="http://schemas.microsoft.com/office/word/2010/wordprocessingInk" xmlns:wne="http://schemas.microsoft.com/office/word/2006/wordml" xmlns:wps="http://schemas.microsoft.com/office/word/2010/wordprocessingShape" mc:Ignorable="w14 w15 w16se w16cid w16 w16cex w16sdtdh wp14">
+<w:document xmlns:wpc="http://schemas.microsoft.com/office/word/2010/wordprocessingCanvas" xmlns:cx="http://schemas.microsoft.com/office/drawing/2014/chartex" xmlns:cx1="http://schemas.microsoft.com/office/drawing/2015/9/8/chartex" xmlns:cx2="http://schemas.microsoft.com/office/drawing/2015/10/21/chartex" xmlns:cx3="http://schemas.microsoft.com/office/drawing/2016/5/9/chartex" xmlns:cx4="http://schemas.microsoft.com/office/drawing/2016/5/10/chartex" xmlns:cx5="http://schemas.microsoft.com/office/drawing/2016/5/11/chartex" xmlns:cx6="http://schemas.microsoft.com/office/drawing/2016/5/12/chartex" xmlns:cx7="http://schemas.microsoft.com/office/drawing/2016/5/13/chartex" xmlns:cx8="http://schemas.microsoft.com/office/drawing/2016/5/14/chartex" xmlns:mc="http://schemas.openxmlformats.org/markup-compatibility/2006" xmlns:aink="http://schemas.microsoft.com/office/drawing/2016/ink" xmlns:am3d="http://schemas.microsoft.com/office/drawing/2017/model3d" xmlns:o="urn:schemas-microsoft-com:office:office" xmlns:r="http://schemas.openxmlformats.org/officeDocument/2006/relationships" xmlns:m="http://schemas.openxmlformats.org/officeDocument/2006/math" xmlns:v="urn:schemas-microsoft-com:vml" xmlns:wp14="http://schemas.microsoft.com/office/word/2010/wordprocessingDrawing" xmlns:wp="http://schemas.openxmlformats.org/drawingml/2006/wordprocessingDrawing" xmlns:w10="urn:schemas-microsoft-com:office:word" xmlns:w="http://schemas.openxmlformats.org/wordprocessingml/2006/main" xmlns:w14="http://schemas.microsoft.com/office/word/2010/wordml" xmlns:w15="http://schemas.microsoft.com/office/word/2012/wordml" xmlns:w16cex="http://schemas.microsoft.com/office/word/2018/wordml/cex" xmlns:w16cid="http://schemas.microsoft.com/office/word/2016/wordml/cid" xmlns:w16="http://schemas.microsoft.com/office/word/2018/wordml" xmlns:w16se="http://schemas.microsoft.com/office/word/2015/wordml/symex" xmlns:wpg="http://schemas.microsoft.com/office/word/2010/wordprocessingGroup" xmlns:wpi="http://schemas.microsoft.com/office/word/2010/wordprocessingInk" xmlns:wne="http://schemas.microsoft.com/office/word/2006/wordml" xmlns:wps="http://schemas.microsoft.com/office/word/2010/wordprocessingShape" mc:Ignorable="w14 w15 w16se w16cid w16 w16cex wp14">
   <w:body>
     <w:p>
       <w:pPr>
@@ -584,15 +584,16 @@
           <w:sz w:val="32"/>
           <w:szCs w:val="32"/>
         </w:rPr>
-        <w:t>Giáo viên hướng dẫn</w:t>
-      </w:r>
+        <w:t xml:space="preserve">Giáo viên hướng </w:t>
+      </w:r>
+      <w:proofErr w:type="gramStart"/>
       <w:r>
         <w:rPr>
           <w:b/>
           <w:sz w:val="32"/>
           <w:szCs w:val="32"/>
         </w:rPr>
-        <w:t xml:space="preserve"> </w:t>
+        <w:t>dẫn</w:t>
       </w:r>
       <w:r>
         <w:rPr>
@@ -600,7 +601,7 @@
           <w:sz w:val="32"/>
           <w:szCs w:val="32"/>
         </w:rPr>
-        <w:t xml:space="preserve">: </w:t>
+        <w:t xml:space="preserve"> </w:t>
       </w:r>
       <w:r>
         <w:rPr>
@@ -608,6 +609,23 @@
           <w:sz w:val="32"/>
           <w:szCs w:val="32"/>
         </w:rPr>
+        <w:t>:</w:t>
+      </w:r>
+      <w:proofErr w:type="gramEnd"/>
+      <w:r>
+        <w:rPr>
+          <w:b/>
+          <w:sz w:val="32"/>
+          <w:szCs w:val="32"/>
+        </w:rPr>
+        <w:t xml:space="preserve"> </w:t>
+      </w:r>
+      <w:r>
+        <w:rPr>
+          <w:b/>
+          <w:sz w:val="32"/>
+          <w:szCs w:val="32"/>
+        </w:rPr>
         <w:t>Ths. Đỗ Văn Uy</w:t>
       </w:r>
     </w:p>
@@ -667,15 +685,16 @@
           <w:sz w:val="30"/>
           <w:szCs w:val="30"/>
         </w:rPr>
-        <w:t>Thực hiện</w:t>
-      </w:r>
+        <w:t xml:space="preserve">Thực </w:t>
+      </w:r>
+      <w:proofErr w:type="gramStart"/>
       <w:r>
         <w:rPr>
           <w:b/>
           <w:sz w:val="30"/>
           <w:szCs w:val="30"/>
         </w:rPr>
-        <w:t xml:space="preserve"> </w:t>
+        <w:t>hiện</w:t>
       </w:r>
       <w:r>
         <w:rPr>
@@ -683,8 +702,17 @@
           <w:sz w:val="30"/>
           <w:szCs w:val="30"/>
         </w:rPr>
+        <w:t xml:space="preserve"> </w:t>
+      </w:r>
+      <w:r>
+        <w:rPr>
+          <w:b/>
+          <w:sz w:val="30"/>
+          <w:szCs w:val="30"/>
+        </w:rPr>
         <w:t>:</w:t>
       </w:r>
+      <w:proofErr w:type="gramEnd"/>
     </w:p>
     <w:p>
       <w:pPr>
@@ -739,8 +767,9 @@
           <w:sz w:val="28"/>
           <w:szCs w:val="28"/>
         </w:rPr>
-        <w:t xml:space="preserve">   </w:t>
-      </w:r>
+        <w:t xml:space="preserve">  </w:t>
+      </w:r>
+      <w:proofErr w:type="gramStart"/>
       <w:r>
         <w:rPr>
           <w:b/>
@@ -755,7 +784,24 @@
           <w:sz w:val="28"/>
           <w:szCs w:val="28"/>
         </w:rPr>
-        <w:t>:       20187180</w:t>
+        <w:t xml:space="preserve"> </w:t>
+      </w:r>
+      <w:r>
+        <w:rPr>
+          <w:b/>
+          <w:sz w:val="28"/>
+          <w:szCs w:val="28"/>
+        </w:rPr>
+        <w:t>:</w:t>
+      </w:r>
+      <w:proofErr w:type="gramEnd"/>
+      <w:r>
+        <w:rPr>
+          <w:b/>
+          <w:sz w:val="28"/>
+          <w:szCs w:val="28"/>
+        </w:rPr>
+        <w:t xml:space="preserve">       20187180</w:t>
       </w:r>
     </w:p>
     <w:p>
@@ -775,7 +821,25 @@
           <w:sz w:val="28"/>
           <w:szCs w:val="28"/>
         </w:rPr>
-        <w:t xml:space="preserve">             2. Ngọ Văn Quân         :       20187193</w:t>
+        <w:t xml:space="preserve">             2. Ngọ Văn Quân       </w:t>
+      </w:r>
+      <w:proofErr w:type="gramStart"/>
+      <w:r>
+        <w:rPr>
+          <w:b/>
+          <w:sz w:val="28"/>
+          <w:szCs w:val="28"/>
+        </w:rPr>
+        <w:t xml:space="preserve">  :</w:t>
+      </w:r>
+      <w:proofErr w:type="gramEnd"/>
+      <w:r>
+        <w:rPr>
+          <w:b/>
+          <w:sz w:val="28"/>
+          <w:szCs w:val="28"/>
+        </w:rPr>
+        <w:t xml:space="preserve">       20187193</w:t>
       </w:r>
     </w:p>
     <w:p>
@@ -867,8 +931,9 @@
           <w:sz w:val="28"/>
           <w:szCs w:val="28"/>
         </w:rPr>
-        <w:t xml:space="preserve">      </w:t>
-      </w:r>
+        <w:t xml:space="preserve">     </w:t>
+      </w:r>
+      <w:proofErr w:type="gramStart"/>
       <w:r>
         <w:rPr>
           <w:b/>
@@ -883,7 +948,24 @@
           <w:sz w:val="28"/>
           <w:szCs w:val="28"/>
         </w:rPr>
-        <w:t>:       201</w:t>
+        <w:t xml:space="preserve"> </w:t>
+      </w:r>
+      <w:r>
+        <w:rPr>
+          <w:b/>
+          <w:sz w:val="28"/>
+          <w:szCs w:val="28"/>
+        </w:rPr>
+        <w:t>:</w:t>
+      </w:r>
+      <w:proofErr w:type="gramEnd"/>
+      <w:r>
+        <w:rPr>
+          <w:b/>
+          <w:sz w:val="28"/>
+          <w:szCs w:val="28"/>
+        </w:rPr>
+        <w:t xml:space="preserve">       201</w:t>
       </w:r>
       <w:r>
         <w:rPr>
@@ -967,8 +1049,9 @@
           <w:sz w:val="28"/>
           <w:szCs w:val="28"/>
         </w:rPr>
-        <w:t xml:space="preserve">  </w:t>
-      </w:r>
+        <w:t xml:space="preserve"> </w:t>
+      </w:r>
+      <w:proofErr w:type="gramStart"/>
       <w:r>
         <w:rPr>
           <w:b/>
@@ -983,7 +1066,24 @@
           <w:sz w:val="28"/>
           <w:szCs w:val="28"/>
         </w:rPr>
-        <w:t>:       20187</w:t>
+        <w:t xml:space="preserve"> </w:t>
+      </w:r>
+      <w:r>
+        <w:rPr>
+          <w:b/>
+          <w:sz w:val="28"/>
+          <w:szCs w:val="28"/>
+        </w:rPr>
+        <w:t>:</w:t>
+      </w:r>
+      <w:proofErr w:type="gramEnd"/>
+      <w:r>
+        <w:rPr>
+          <w:b/>
+          <w:sz w:val="28"/>
+          <w:szCs w:val="28"/>
+        </w:rPr>
+        <w:t xml:space="preserve">       20187</w:t>
       </w:r>
       <w:r>
         <w:rPr>
@@ -2335,7 +2435,23 @@
                 <w:rFonts w:ascii="Times New Roman" w:hAnsi="Times New Roman" w:cs="Times New Roman"/>
                 <w:noProof/>
               </w:rPr>
-              <w:t>2.1 Xác định yêu cầu của website bán giầy dép qua mạng</w:t>
+              <w:t xml:space="preserve">2.1 Xác định yêu cầu của website bán </w:t>
+            </w:r>
+            <w:r>
+              <w:rPr>
+                <w:rStyle w:val="Hyperlink"/>
+                <w:rFonts w:ascii="Times New Roman" w:hAnsi="Times New Roman" w:cs="Times New Roman"/>
+                <w:noProof/>
+              </w:rPr>
+              <w:t>quần áo</w:t>
+            </w:r>
+            <w:r>
+              <w:rPr>
+                <w:rStyle w:val="Hyperlink"/>
+                <w:rFonts w:ascii="Times New Roman" w:hAnsi="Times New Roman" w:cs="Times New Roman"/>
+                <w:noProof/>
+              </w:rPr>
+              <w:t xml:space="preserve"> qua mạng</w:t>
             </w:r>
             <w:r>
               <w:rPr>
@@ -3548,7 +3664,6 @@
         <w:rPr>
           <w:sz w:val="28"/>
           <w:szCs w:val="28"/>
-          <w:lang w:val="en-US"/>
         </w:rPr>
       </w:pPr>
     </w:p>
@@ -3617,14 +3732,12 @@
         <w:rPr>
           <w:sz w:val="28"/>
           <w:szCs w:val="28"/>
-          <w:lang w:val="en-US"/>
-        </w:rPr>
-      </w:pPr>
-      <w:r>
-        <w:rPr>
-          <w:sz w:val="28"/>
-          <w:szCs w:val="28"/>
-          <w:lang w:val="en-US"/>
+        </w:rPr>
+      </w:pPr>
+      <w:r>
+        <w:rPr>
+          <w:sz w:val="28"/>
+          <w:szCs w:val="28"/>
         </w:rPr>
         <w:lastRenderedPageBreak/>
         <w:t>Xây dựng và phát triển Website bán hàng (</w:t>
@@ -3633,7 +3746,6 @@
         <w:rPr>
           <w:sz w:val="28"/>
           <w:szCs w:val="28"/>
-          <w:lang w:val="en-US"/>
         </w:rPr>
         <w:t>quần áo</w:t>
       </w:r>
@@ -3641,7 +3753,6 @@
         <w:rPr>
           <w:sz w:val="28"/>
           <w:szCs w:val="28"/>
-          <w:lang w:val="en-US"/>
         </w:rPr>
         <w:t>) qua mạng.</w:t>
       </w:r>
@@ -3659,14 +3770,12 @@
         <w:rPr>
           <w:sz w:val="28"/>
           <w:szCs w:val="28"/>
-          <w:lang w:val="en-US"/>
-        </w:rPr>
-      </w:pPr>
-      <w:r>
-        <w:rPr>
-          <w:sz w:val="28"/>
-          <w:szCs w:val="28"/>
-          <w:lang w:val="en-US"/>
+        </w:rPr>
+      </w:pPr>
+      <w:r>
+        <w:rPr>
+          <w:sz w:val="28"/>
+          <w:szCs w:val="28"/>
         </w:rPr>
         <w:t>Giúp những ai có nhu cầu mua sắm và muốn xem những thông tin về sản phẩm (</w:t>
       </w:r>
@@ -3674,7 +3783,6 @@
         <w:rPr>
           <w:sz w:val="28"/>
           <w:szCs w:val="28"/>
-          <w:lang w:val="en-US"/>
         </w:rPr>
         <w:t>quần áo</w:t>
       </w:r>
@@ -3682,7 +3790,6 @@
         <w:rPr>
           <w:sz w:val="28"/>
           <w:szCs w:val="28"/>
-          <w:lang w:val="en-US"/>
         </w:rPr>
         <w:t>) một cách nhanh nhất, đầy đủ nhất.</w:t>
       </w:r>
@@ -3700,14 +3807,12 @@
         <w:rPr>
           <w:sz w:val="28"/>
           <w:szCs w:val="28"/>
-          <w:lang w:val="en-US"/>
-        </w:rPr>
-      </w:pPr>
-      <w:r>
-        <w:rPr>
-          <w:sz w:val="28"/>
-          <w:szCs w:val="28"/>
-          <w:lang w:val="en-US"/>
+        </w:rPr>
+      </w:pPr>
+      <w:r>
+        <w:rPr>
+          <w:sz w:val="28"/>
+          <w:szCs w:val="28"/>
         </w:rPr>
         <w:t>Nghiên cứu và hệ thống hoá nguyên tắc, kỹ thuật tổ chức trong công tác quản lý sản phẩm và quản lý khách hàng trên Internet.</w:t>
       </w:r>
@@ -3725,14 +3830,12 @@
         <w:rPr>
           <w:sz w:val="28"/>
           <w:szCs w:val="28"/>
-          <w:lang w:val="en-US"/>
-        </w:rPr>
-      </w:pPr>
-      <w:r>
-        <w:rPr>
-          <w:sz w:val="28"/>
-          <w:szCs w:val="28"/>
-          <w:lang w:val="en-US"/>
+        </w:rPr>
+      </w:pPr>
+      <w:r>
+        <w:rPr>
+          <w:sz w:val="28"/>
+          <w:szCs w:val="28"/>
         </w:rPr>
         <w:t>Nghiên cứu tính bảo mật của hệ thống và cơ chế đồng bộ, thiết bị liên quan đến internet để áp dụng vào chương trình.</w:t>
       </w:r>
@@ -3746,7 +3849,6 @@
         <w:rPr>
           <w:sz w:val="28"/>
           <w:szCs w:val="28"/>
-          <w:lang w:val="en-US"/>
         </w:rPr>
       </w:pPr>
     </w:p>
@@ -3774,7 +3876,6 @@
           <w:bCs/>
           <w:sz w:val="28"/>
           <w:szCs w:val="28"/>
-          <w:lang w:val="en-US"/>
         </w:rPr>
         <w:t>Yêu cầu đối với web:</w:t>
       </w:r>
@@ -3995,12 +4096,14 @@
         <w:rPr>
           <w:sz w:val="28"/>
           <w:szCs w:val="28"/>
-        </w:rPr>
-      </w:pPr>
-      <w:r>
-        <w:rPr>
-          <w:sz w:val="28"/>
-          <w:szCs w:val="28"/>
+          <w:lang w:val="vi-VN"/>
+        </w:rPr>
+      </w:pPr>
+      <w:r>
+        <w:rPr>
+          <w:sz w:val="28"/>
+          <w:szCs w:val="28"/>
+          <w:lang w:val="vi-VN"/>
         </w:rPr>
         <w:t>Được phép chỉnh sửa, xóa những thông tin sai, không phù hợp.</w:t>
       </w:r>
@@ -4017,12 +4120,14 @@
         <w:rPr>
           <w:sz w:val="28"/>
           <w:szCs w:val="28"/>
-        </w:rPr>
-      </w:pPr>
-      <w:r>
-        <w:rPr>
-          <w:sz w:val="28"/>
-          <w:szCs w:val="28"/>
+          <w:lang w:val="vi-VN"/>
+        </w:rPr>
+      </w:pPr>
+      <w:r>
+        <w:rPr>
+          <w:sz w:val="28"/>
+          <w:szCs w:val="28"/>
+          <w:lang w:val="vi-VN"/>
         </w:rPr>
         <w:t>Theo dõi quá trình mua bán.</w:t>
       </w:r>
@@ -4039,12 +4144,14 @@
         <w:rPr>
           <w:sz w:val="28"/>
           <w:szCs w:val="28"/>
-        </w:rPr>
-      </w:pPr>
-      <w:r>
-        <w:rPr>
-          <w:sz w:val="28"/>
-          <w:szCs w:val="28"/>
+          <w:lang w:val="vi-VN"/>
+        </w:rPr>
+      </w:pPr>
+      <w:r>
+        <w:rPr>
+          <w:sz w:val="28"/>
+          <w:szCs w:val="28"/>
+          <w:lang w:val="vi-VN"/>
         </w:rPr>
         <w:t>Theo dõi thông tin khách hàng nhập vào khi mua hàng, phải đảm bảo tính an toàn, bảo mật, chính xác.</w:t>
       </w:r>
@@ -4061,12 +4168,14 @@
         <w:rPr>
           <w:sz w:val="28"/>
           <w:szCs w:val="28"/>
-        </w:rPr>
-      </w:pPr>
-      <w:r>
-        <w:rPr>
-          <w:sz w:val="28"/>
-          <w:szCs w:val="28"/>
+          <w:lang w:val="vi-VN"/>
+        </w:rPr>
+      </w:pPr>
+      <w:r>
+        <w:rPr>
+          <w:sz w:val="28"/>
+          <w:szCs w:val="28"/>
+          <w:lang w:val="vi-VN"/>
         </w:rPr>
         <w:t>Theo dõi, xử lý các đơn đặt hàng và cập nhật các thông tin liên quan đến đơn đặt hàng của khách.</w:t>
       </w:r>
@@ -4083,12 +4192,14 @@
         <w:rPr>
           <w:sz w:val="28"/>
           <w:szCs w:val="28"/>
-        </w:rPr>
-      </w:pPr>
-      <w:r>
-        <w:rPr>
-          <w:sz w:val="28"/>
-          <w:szCs w:val="28"/>
+          <w:lang w:val="vi-VN"/>
+        </w:rPr>
+      </w:pPr>
+      <w:r>
+        <w:rPr>
+          <w:sz w:val="28"/>
+          <w:szCs w:val="28"/>
+          <w:lang w:val="vi-VN"/>
         </w:rPr>
         <w:lastRenderedPageBreak/>
         <w:t>Có thể xóa tất cả các cơ sở dữ liệu sau một thời gian xác định.</w:t>
@@ -4101,6 +4212,7 @@
         <w:rPr>
           <w:sz w:val="28"/>
           <w:szCs w:val="28"/>
+          <w:lang w:val="vi-VN"/>
         </w:rPr>
       </w:pPr>
     </w:p>
@@ -4112,6 +4224,7 @@
         <w:rPr>
           <w:sz w:val="28"/>
           <w:szCs w:val="28"/>
+          <w:lang w:val="vi-VN"/>
         </w:rPr>
       </w:pPr>
     </w:p>
@@ -4124,7 +4237,6 @@
         <w:rPr>
           <w:sz w:val="28"/>
           <w:szCs w:val="28"/>
-          <w:lang w:val="en-US"/>
         </w:rPr>
       </w:pPr>
     </w:p>
@@ -4135,6 +4247,7 @@
         <w:rPr>
           <w:sz w:val="28"/>
           <w:szCs w:val="28"/>
+          <w:lang w:val="vi-VN"/>
         </w:rPr>
       </w:pPr>
     </w:p>
@@ -4145,6 +4258,7 @@
         <w:rPr>
           <w:sz w:val="28"/>
           <w:szCs w:val="28"/>
+          <w:lang w:val="vi-VN"/>
         </w:rPr>
       </w:pPr>
     </w:p>
@@ -4606,12 +4720,14 @@
         <w:rPr>
           <w:sz w:val="28"/>
           <w:szCs w:val="28"/>
-        </w:rPr>
-      </w:pPr>
-      <w:r>
-        <w:rPr>
-          <w:sz w:val="28"/>
-          <w:szCs w:val="28"/>
+          <w:lang w:val="vi-VN"/>
+        </w:rPr>
+      </w:pPr>
+      <w:r>
+        <w:rPr>
+          <w:sz w:val="28"/>
+          <w:szCs w:val="28"/>
+          <w:lang w:val="vi-VN"/>
         </w:rPr>
         <w:t xml:space="preserve">        Đây là một website bán và giới thiệu sản phẩm của cửa hàng, công ty đến người tiêu dùng với các chi tiết mặt hàng với giá cả chính xác. Có các chứa năng sau:</w:t>
       </w:r>
@@ -4622,12 +4738,14 @@
         <w:rPr>
           <w:sz w:val="28"/>
           <w:szCs w:val="28"/>
-        </w:rPr>
-      </w:pPr>
-      <w:r>
-        <w:rPr>
-          <w:sz w:val="28"/>
-          <w:szCs w:val="28"/>
+          <w:lang w:val="vi-VN"/>
+        </w:rPr>
+      </w:pPr>
+      <w:r>
+        <w:rPr>
+          <w:sz w:val="28"/>
+          <w:szCs w:val="28"/>
+          <w:lang w:val="vi-VN"/>
         </w:rPr>
         <w:t>•  Cho phép nhập hàng vào CSDL.</w:t>
       </w:r>
@@ -4638,12 +4756,14 @@
         <w:rPr>
           <w:sz w:val="28"/>
           <w:szCs w:val="28"/>
-        </w:rPr>
-      </w:pPr>
-      <w:r>
-        <w:rPr>
-          <w:sz w:val="28"/>
-          <w:szCs w:val="28"/>
+          <w:lang w:val="vi-VN"/>
+        </w:rPr>
+      </w:pPr>
+      <w:r>
+        <w:rPr>
+          <w:sz w:val="28"/>
+          <w:szCs w:val="28"/>
+          <w:lang w:val="vi-VN"/>
         </w:rPr>
         <w:t>•  Hiển thị danh sách các mặt hàng theo từng loại hàng (bao gồm: hình ảnh,</w:t>
       </w:r>
@@ -4654,12 +4774,14 @@
         <w:rPr>
           <w:sz w:val="28"/>
           <w:szCs w:val="28"/>
-        </w:rPr>
-      </w:pPr>
-      <w:r>
-        <w:rPr>
-          <w:sz w:val="28"/>
-          <w:szCs w:val="28"/>
+          <w:lang w:val="vi-VN"/>
+        </w:rPr>
+      </w:pPr>
+      <w:r>
+        <w:rPr>
+          <w:sz w:val="28"/>
+          <w:szCs w:val="28"/>
+          <w:lang w:val="vi-VN"/>
         </w:rPr>
         <w:t>giá cả …) và hiển thị danh sách sản phẩm theo tên công ty.</w:t>
       </w:r>
@@ -4670,12 +4792,14 @@
         <w:rPr>
           <w:sz w:val="28"/>
           <w:szCs w:val="28"/>
-        </w:rPr>
-      </w:pPr>
-      <w:r>
-        <w:rPr>
-          <w:sz w:val="28"/>
-          <w:szCs w:val="28"/>
+          <w:lang w:val="vi-VN"/>
+        </w:rPr>
+      </w:pPr>
+      <w:r>
+        <w:rPr>
+          <w:sz w:val="28"/>
+          <w:szCs w:val="28"/>
+          <w:lang w:val="vi-VN"/>
         </w:rPr>
         <w:t>•  Hiển thị danh sách top sản phẩm bán chạy và sản phẩm mới.</w:t>
       </w:r>
@@ -4686,12 +4810,14 @@
         <w:rPr>
           <w:sz w:val="28"/>
           <w:szCs w:val="28"/>
-        </w:rPr>
-      </w:pPr>
-      <w:r>
-        <w:rPr>
-          <w:sz w:val="28"/>
-          <w:szCs w:val="28"/>
+          <w:lang w:val="vi-VN"/>
+        </w:rPr>
+      </w:pPr>
+      <w:r>
+        <w:rPr>
+          <w:sz w:val="28"/>
+          <w:szCs w:val="28"/>
+          <w:lang w:val="vi-VN"/>
         </w:rPr>
         <w:t>•  Hiển thị đơn đặt hàng của khách hàng.</w:t>
       </w:r>
@@ -4702,12 +4828,14 @@
         <w:rPr>
           <w:sz w:val="28"/>
           <w:szCs w:val="28"/>
-        </w:rPr>
-      </w:pPr>
-      <w:r>
-        <w:rPr>
-          <w:sz w:val="28"/>
-          <w:szCs w:val="28"/>
+          <w:lang w:val="vi-VN"/>
+        </w:rPr>
+      </w:pPr>
+      <w:r>
+        <w:rPr>
+          <w:sz w:val="28"/>
+          <w:szCs w:val="28"/>
+          <w:lang w:val="vi-VN"/>
         </w:rPr>
         <w:t>•  Cung cấp khả năng tìm kiếm, khách hàng có thể truy câp từ xa để tìm</w:t>
       </w:r>
@@ -4718,12 +4846,14 @@
         <w:rPr>
           <w:sz w:val="28"/>
           <w:szCs w:val="28"/>
-        </w:rPr>
-      </w:pPr>
-      <w:r>
-        <w:rPr>
-          <w:sz w:val="28"/>
-          <w:szCs w:val="28"/>
+          <w:lang w:val="vi-VN"/>
+        </w:rPr>
+      </w:pPr>
+      <w:r>
+        <w:rPr>
+          <w:sz w:val="28"/>
+          <w:szCs w:val="28"/>
+          <w:lang w:val="vi-VN"/>
         </w:rPr>
         <w:t>kiếm xem mặt hàng đặt mua.</w:t>
       </w:r>
@@ -4734,12 +4864,14 @@
         <w:rPr>
           <w:sz w:val="28"/>
           <w:szCs w:val="28"/>
-        </w:rPr>
-      </w:pPr>
-      <w:r>
-        <w:rPr>
-          <w:sz w:val="28"/>
-          <w:szCs w:val="28"/>
+          <w:lang w:val="vi-VN"/>
+        </w:rPr>
+      </w:pPr>
+      <w:r>
+        <w:rPr>
+          <w:sz w:val="28"/>
+          <w:szCs w:val="28"/>
+          <w:lang w:val="vi-VN"/>
         </w:rPr>
         <w:t>•  Cho phép khách hàng đăng ký để mua hàng.</w:t>
       </w:r>
@@ -4750,12 +4882,14 @@
         <w:rPr>
           <w:sz w:val="28"/>
           <w:szCs w:val="28"/>
-        </w:rPr>
-      </w:pPr>
-      <w:r>
-        <w:rPr>
-          <w:sz w:val="28"/>
-          <w:szCs w:val="28"/>
+          <w:lang w:val="vi-VN"/>
+        </w:rPr>
+      </w:pPr>
+      <w:r>
+        <w:rPr>
+          <w:sz w:val="28"/>
+          <w:szCs w:val="28"/>
+          <w:lang w:val="vi-VN"/>
         </w:rPr>
         <w:t>•  Cho phép khách hàng xem thông tin cá nhân khách hàng và thông tin giỏ hàng.</w:t>
       </w:r>
@@ -4766,12 +4900,14 @@
         <w:rPr>
           <w:sz w:val="28"/>
           <w:szCs w:val="28"/>
-        </w:rPr>
-      </w:pPr>
-      <w:r>
-        <w:rPr>
-          <w:sz w:val="28"/>
-          <w:szCs w:val="28"/>
+          <w:lang w:val="vi-VN"/>
+        </w:rPr>
+      </w:pPr>
+      <w:r>
+        <w:rPr>
+          <w:sz w:val="28"/>
+          <w:szCs w:val="28"/>
+          <w:lang w:val="vi-VN"/>
         </w:rPr>
         <w:t>•  Giới thiệu và liên hệ với công ty.</w:t>
       </w:r>
@@ -4782,12 +4918,14 @@
         <w:rPr>
           <w:sz w:val="28"/>
           <w:szCs w:val="28"/>
-        </w:rPr>
-      </w:pPr>
-      <w:r>
-        <w:rPr>
-          <w:sz w:val="28"/>
-          <w:szCs w:val="28"/>
+          <w:lang w:val="vi-VN"/>
+        </w:rPr>
+      </w:pPr>
+      <w:r>
+        <w:rPr>
+          <w:sz w:val="28"/>
+          <w:szCs w:val="28"/>
+          <w:lang w:val="vi-VN"/>
         </w:rPr>
         <w:t>•  Cho phép xem tin tức trên mạng.</w:t>
       </w:r>
@@ -4798,12 +4936,14 @@
         <w:rPr>
           <w:sz w:val="28"/>
           <w:szCs w:val="28"/>
-        </w:rPr>
-      </w:pPr>
-      <w:r>
-        <w:rPr>
-          <w:sz w:val="28"/>
-          <w:szCs w:val="28"/>
+          <w:lang w:val="vi-VN"/>
+        </w:rPr>
+      </w:pPr>
+      <w:r>
+        <w:rPr>
+          <w:sz w:val="28"/>
+          <w:szCs w:val="28"/>
+          <w:lang w:val="vi-VN"/>
         </w:rPr>
         <w:t>•  Cho phép quản lý hàng, đơn đặt hàng, quản lý khách hàng và quản lý nhà cung cấp.</w:t>
       </w:r>
@@ -4814,12 +4954,14 @@
         <w:rPr>
           <w:sz w:val="28"/>
           <w:szCs w:val="28"/>
-        </w:rPr>
-      </w:pPr>
-      <w:r>
-        <w:rPr>
-          <w:sz w:val="28"/>
-          <w:szCs w:val="28"/>
+          <w:lang w:val="vi-VN"/>
+        </w:rPr>
+      </w:pPr>
+      <w:r>
+        <w:rPr>
+          <w:sz w:val="28"/>
+          <w:szCs w:val="28"/>
+          <w:lang w:val="vi-VN"/>
         </w:rPr>
         <w:t>•  Cho phép quản lý tin tức và quản lý bình chọn cho website và một số dịch vụ khác.</w:t>
       </w:r>
@@ -4830,12 +4972,14 @@
         <w:rPr>
           <w:sz w:val="28"/>
           <w:szCs w:val="28"/>
-        </w:rPr>
-      </w:pPr>
-      <w:r>
-        <w:rPr>
-          <w:sz w:val="28"/>
-          <w:szCs w:val="28"/>
+          <w:lang w:val="vi-VN"/>
+        </w:rPr>
+      </w:pPr>
+      <w:r>
+        <w:rPr>
+          <w:sz w:val="28"/>
+          <w:szCs w:val="28"/>
+          <w:lang w:val="vi-VN"/>
         </w:rPr>
         <w:t>•  Cập nhập mặt hàng, loại mặt hàng, khách hàng, nhà cung cấp.</w:t>
       </w:r>
@@ -4846,12 +4990,14 @@
         <w:rPr>
           <w:sz w:val="28"/>
           <w:szCs w:val="28"/>
-        </w:rPr>
-      </w:pPr>
-      <w:r>
-        <w:rPr>
-          <w:sz w:val="28"/>
-          <w:szCs w:val="28"/>
+          <w:lang w:val="vi-VN"/>
+        </w:rPr>
+      </w:pPr>
+      <w:r>
+        <w:rPr>
+          <w:sz w:val="28"/>
+          <w:szCs w:val="28"/>
+          <w:lang w:val="vi-VN"/>
         </w:rPr>
         <w:t>•  Thống kê mặt hàng, đơn dặt hàng, doanh thu.</w:t>
       </w:r>
@@ -4865,6 +5011,7 @@
           <w:bCs w:val="0"/>
           <w:sz w:val="28"/>
           <w:szCs w:val="28"/>
+          <w:lang w:val="vi-VN"/>
         </w:rPr>
       </w:pPr>
       <w:bookmarkStart w:id="61" w:name="_Toc84761265"/>
@@ -4875,6 +5022,7 @@
           <w:bCs w:val="0"/>
           <w:sz w:val="28"/>
           <w:szCs w:val="28"/>
+          <w:lang w:val="vi-VN"/>
         </w:rPr>
         <w:t>2. YÊU CẦU ĐẶT RA</w:t>
       </w:r>
@@ -4886,12 +5034,14 @@
         <w:rPr>
           <w:sz w:val="28"/>
           <w:szCs w:val="28"/>
-        </w:rPr>
-      </w:pPr>
-      <w:r>
-        <w:rPr>
-          <w:sz w:val="28"/>
-          <w:szCs w:val="28"/>
+          <w:lang w:val="vi-VN"/>
+        </w:rPr>
+      </w:pPr>
+      <w:r>
+        <w:rPr>
+          <w:sz w:val="28"/>
+          <w:szCs w:val="28"/>
+          <w:lang w:val="vi-VN"/>
         </w:rPr>
         <w:t>a. Thiết bị và phần mềm</w:t>
       </w:r>
@@ -4902,12 +5052,14 @@
         <w:rPr>
           <w:sz w:val="28"/>
           <w:szCs w:val="28"/>
-        </w:rPr>
-      </w:pPr>
-      <w:r>
-        <w:rPr>
-          <w:sz w:val="28"/>
-          <w:szCs w:val="28"/>
+          <w:lang w:val="vi-VN"/>
+        </w:rPr>
+      </w:pPr>
+      <w:r>
+        <w:rPr>
+          <w:sz w:val="28"/>
+          <w:szCs w:val="28"/>
+          <w:lang w:val="vi-VN"/>
         </w:rPr>
         <w:t>-  Máy tính có thể thiết kế được web Server</w:t>
       </w:r>
@@ -4918,12 +5070,14 @@
         <w:rPr>
           <w:sz w:val="28"/>
           <w:szCs w:val="28"/>
-        </w:rPr>
-      </w:pPr>
-      <w:r>
-        <w:rPr>
-          <w:sz w:val="28"/>
-          <w:szCs w:val="28"/>
+          <w:lang w:val="vi-VN"/>
+        </w:rPr>
+      </w:pPr>
+      <w:r>
+        <w:rPr>
+          <w:sz w:val="28"/>
+          <w:szCs w:val="28"/>
+          <w:lang w:val="vi-VN"/>
         </w:rPr>
         <w:t>-  Hệ quản trị cơ sở dữ liệu MSSQL Server</w:t>
       </w:r>
@@ -4934,12 +5088,14 @@
         <w:rPr>
           <w:sz w:val="28"/>
           <w:szCs w:val="28"/>
-        </w:rPr>
-      </w:pPr>
-      <w:r>
-        <w:rPr>
-          <w:sz w:val="28"/>
-          <w:szCs w:val="28"/>
+          <w:lang w:val="vi-VN"/>
+        </w:rPr>
+      </w:pPr>
+      <w:r>
+        <w:rPr>
+          <w:sz w:val="28"/>
+          <w:szCs w:val="28"/>
+          <w:lang w:val="vi-VN"/>
         </w:rPr>
         <w:t>-  Phần mềm khác dùng để lập trình và thiết kế Web</w:t>
       </w:r>
@@ -4950,12 +5106,14 @@
         <w:rPr>
           <w:sz w:val="28"/>
           <w:szCs w:val="28"/>
-        </w:rPr>
-      </w:pPr>
-      <w:r>
-        <w:rPr>
-          <w:sz w:val="28"/>
-          <w:szCs w:val="28"/>
+          <w:lang w:val="vi-VN"/>
+        </w:rPr>
+      </w:pPr>
+      <w:r>
+        <w:rPr>
+          <w:sz w:val="28"/>
+          <w:szCs w:val="28"/>
+          <w:lang w:val="vi-VN"/>
         </w:rPr>
         <w:t>b.  Yêu cầu trang Web</w:t>
       </w:r>
@@ -4966,12 +5124,14 @@
         <w:rPr>
           <w:sz w:val="28"/>
           <w:szCs w:val="28"/>
-        </w:rPr>
-      </w:pPr>
-      <w:r>
-        <w:rPr>
-          <w:sz w:val="28"/>
-          <w:szCs w:val="28"/>
+          <w:lang w:val="vi-VN"/>
+        </w:rPr>
+      </w:pPr>
+      <w:r>
+        <w:rPr>
+          <w:sz w:val="28"/>
+          <w:szCs w:val="28"/>
+          <w:lang w:val="vi-VN"/>
         </w:rPr>
         <w:t xml:space="preserve">         Hệ thống có 2 phần:</w:t>
       </w:r>
@@ -4982,12 +5142,14 @@
         <w:rPr>
           <w:sz w:val="28"/>
           <w:szCs w:val="28"/>
-        </w:rPr>
-      </w:pPr>
-      <w:r>
-        <w:rPr>
-          <w:sz w:val="28"/>
-          <w:szCs w:val="28"/>
+          <w:lang w:val="vi-VN"/>
+        </w:rPr>
+      </w:pPr>
+      <w:r>
+        <w:rPr>
+          <w:sz w:val="28"/>
+          <w:szCs w:val="28"/>
+          <w:lang w:val="vi-VN"/>
         </w:rPr>
         <w:t>•  Phần thứ nhất dành cho khách hàng:</w:t>
       </w:r>
@@ -4998,29 +5160,49 @@
         <w:rPr>
           <w:sz w:val="28"/>
           <w:szCs w:val="28"/>
-        </w:rPr>
-      </w:pPr>
-      <w:r>
-        <w:rPr>
-          <w:sz w:val="28"/>
-          <w:szCs w:val="28"/>
+          <w:lang w:val="vi-VN"/>
+        </w:rPr>
+      </w:pPr>
+      <w:r>
+        <w:rPr>
+          <w:sz w:val="28"/>
+          <w:szCs w:val="28"/>
+          <w:lang w:val="vi-VN"/>
         </w:rPr>
         <w:lastRenderedPageBreak/>
-        <w:t xml:space="preserve">          Khách hàng là những người có nhu cầu mua sắm sản phẩm giầy dép. Họ sẽ tìm kiếm các mặt hàng cần thiết từ hệ thống và đặt mua các mặt hàng này. Vì thế trang web phải thỏa mản các chức năng sau:</w:t>
-      </w:r>
-    </w:p>
-    <w:p>
-      <w:pPr>
-        <w:jc w:val="both"/>
-        <w:rPr>
-          <w:sz w:val="28"/>
-          <w:szCs w:val="28"/>
-        </w:rPr>
-      </w:pPr>
-      <w:r>
-        <w:rPr>
-          <w:sz w:val="28"/>
-          <w:szCs w:val="28"/>
+        <w:t xml:space="preserve">          Khách hàng là những người có nhu cầu mua sắm sản phẩm </w:t>
+      </w:r>
+      <w:r>
+        <w:rPr>
+          <w:sz w:val="28"/>
+          <w:szCs w:val="28"/>
+          <w:lang w:val="vi-VN"/>
+        </w:rPr>
+        <w:t>quần áo</w:t>
+      </w:r>
+      <w:r>
+        <w:rPr>
+          <w:sz w:val="28"/>
+          <w:szCs w:val="28"/>
+          <w:lang w:val="vi-VN"/>
+        </w:rPr>
+        <w:t>. Họ sẽ tìm kiếm các mặt hàng cần thiết từ hệ thống và đặt mua các mặt hàng này. Vì thế trang web phải thỏa mản các chức năng sau:</w:t>
+      </w:r>
+    </w:p>
+    <w:p>
+      <w:pPr>
+        <w:jc w:val="both"/>
+        <w:rPr>
+          <w:sz w:val="28"/>
+          <w:szCs w:val="28"/>
+          <w:lang w:val="vi-VN"/>
+        </w:rPr>
+      </w:pPr>
+      <w:r>
+        <w:rPr>
+          <w:sz w:val="28"/>
+          <w:szCs w:val="28"/>
+          <w:lang w:val="vi-VN"/>
         </w:rPr>
         <w:t>-  Thứ nhất: Hiển thị danh sách các mặt hàng của công ty để khách hàng có thể xem và lựa chọn.</w:t>
       </w:r>
@@ -5031,12 +5213,14 @@
         <w:rPr>
           <w:sz w:val="28"/>
           <w:szCs w:val="28"/>
-        </w:rPr>
-      </w:pPr>
-      <w:r>
-        <w:rPr>
-          <w:sz w:val="28"/>
-          <w:szCs w:val="28"/>
+          <w:lang w:val="vi-VN"/>
+        </w:rPr>
+      </w:pPr>
+      <w:r>
+        <w:rPr>
+          <w:sz w:val="28"/>
+          <w:szCs w:val="28"/>
+          <w:lang w:val="vi-VN"/>
         </w:rPr>
         <w:t>-  Thứ hai: Cung cấp chức năng tìm kiếm mặt hàng. Với nhu cầu của người sử dụng khi bước vào trang web thương mại là tìm kiếm các mặt hàng mà họ cần và muốn mua. Đôi lúc cũng có nhiều khách hàng vào website này mà không có ý định mua hay không biết mua gì thì yêu cầu đặt ra cho hệ thống là làm thế nào để khách hàng có thể tìm kiếm nhanh và hiệu quả các mặt hàng mà họ cần tìm.</w:t>
       </w:r>
@@ -5047,12 +5231,14 @@
         <w:rPr>
           <w:sz w:val="28"/>
           <w:szCs w:val="28"/>
-        </w:rPr>
-      </w:pPr>
-      <w:r>
-        <w:rPr>
-          <w:sz w:val="28"/>
-          <w:szCs w:val="28"/>
+          <w:lang w:val="vi-VN"/>
+        </w:rPr>
+      </w:pPr>
+      <w:r>
+        <w:rPr>
+          <w:sz w:val="28"/>
+          <w:szCs w:val="28"/>
+          <w:lang w:val="vi-VN"/>
         </w:rPr>
         <w:t>-  Thứ ba: Sau khi khách hàng lựa chọn xong những mặt hàng cần đặt mua thì hệ thống phải có chức năng hiển thị đơn đặt hàng để khách hàng nhập vào những thông tin cần thiết, tránh những đòi hỏi hay những thông tin yêu cầu quá nhiều từ phía khách hàng, tạo cảm giác thoải mái, riêng tư cho khách hàng. Ngoài ra, còn có một số chức năng như: đăng kí, đăng nhập. Khách hàng có thể thay đổi mật khẩu của mình. Khi bạn quan tâm đến thông tin về website như: tin tức hay giá cả. Bạn có thể nhập địa chỉ email của bạn vào. Lúc đó bạn có thể nhận được thông tin cập nhật từ site.</w:t>
       </w:r>
@@ -5063,12 +5249,14 @@
         <w:rPr>
           <w:sz w:val="28"/>
           <w:szCs w:val="28"/>
-        </w:rPr>
-      </w:pPr>
-      <w:r>
-        <w:rPr>
-          <w:sz w:val="28"/>
-          <w:szCs w:val="28"/>
+          <w:lang w:val="vi-VN"/>
+        </w:rPr>
+      </w:pPr>
+      <w:r>
+        <w:rPr>
+          <w:sz w:val="28"/>
+          <w:szCs w:val="28"/>
+          <w:lang w:val="vi-VN"/>
         </w:rPr>
         <w:t xml:space="preserve">•  Phần thứ hai dành cho nhà quản lý: </w:t>
       </w:r>
@@ -5079,12 +5267,14 @@
         <w:rPr>
           <w:sz w:val="28"/>
           <w:szCs w:val="28"/>
-        </w:rPr>
-      </w:pPr>
-      <w:r>
-        <w:rPr>
-          <w:sz w:val="28"/>
-          <w:szCs w:val="28"/>
+          <w:lang w:val="vi-VN"/>
+        </w:rPr>
+      </w:pPr>
+      <w:r>
+        <w:rPr>
+          <w:sz w:val="28"/>
+          <w:szCs w:val="28"/>
+          <w:lang w:val="vi-VN"/>
         </w:rPr>
         <w:t xml:space="preserve">        Là người làm chủ ứng dụng, có quyền kiểm soát mọi hoạt động của hệ thống. Người này được cấp một username và password đăng nhập vào hệ thống thực hiện những chức năng của mình.</w:t>
       </w:r>
@@ -5095,12 +5285,14 @@
         <w:rPr>
           <w:sz w:val="28"/>
           <w:szCs w:val="28"/>
-        </w:rPr>
-      </w:pPr>
-      <w:r>
-        <w:rPr>
-          <w:sz w:val="28"/>
-          <w:szCs w:val="28"/>
+          <w:lang w:val="vi-VN"/>
+        </w:rPr>
+      </w:pPr>
+      <w:r>
+        <w:rPr>
+          <w:sz w:val="28"/>
+          <w:szCs w:val="28"/>
+          <w:lang w:val="vi-VN"/>
         </w:rPr>
         <w:t xml:space="preserve">       Nếu như quá trình đăng nhập thàng công thì nhà quản lý có những chức năng sau:</w:t>
       </w:r>
@@ -5111,12 +5303,14 @@
         <w:rPr>
           <w:sz w:val="28"/>
           <w:szCs w:val="28"/>
-        </w:rPr>
-      </w:pPr>
-      <w:r>
-        <w:rPr>
-          <w:sz w:val="28"/>
-          <w:szCs w:val="28"/>
+          <w:lang w:val="vi-VN"/>
+        </w:rPr>
+      </w:pPr>
+      <w:r>
+        <w:rPr>
+          <w:sz w:val="28"/>
+          <w:szCs w:val="28"/>
+          <w:lang w:val="vi-VN"/>
         </w:rPr>
         <w:t>-  Thứ nhất: Chức năng quản lý cập nhật (thêm, xóa, sửa) các mặt hàng trên trang web, việc này không phải dễ. Nó đòi hỏi sự chính xác.</w:t>
       </w:r>
@@ -5127,12 +5321,14 @@
         <w:rPr>
           <w:sz w:val="28"/>
           <w:szCs w:val="28"/>
-        </w:rPr>
-      </w:pPr>
-      <w:r>
-        <w:rPr>
-          <w:sz w:val="28"/>
-          <w:szCs w:val="28"/>
+          <w:lang w:val="vi-VN"/>
+        </w:rPr>
+      </w:pPr>
+      <w:r>
+        <w:rPr>
+          <w:sz w:val="28"/>
+          <w:szCs w:val="28"/>
+          <w:lang w:val="vi-VN"/>
         </w:rPr>
         <w:t>-  Thứ hai: Tiếp nhận và kiểm tra đơn đặt hàng của khách hàng. Cập nhật đơn đặt hàng hay xóa bỏ đơn đặt hàng.</w:t>
       </w:r>
@@ -5143,12 +5339,14 @@
         <w:rPr>
           <w:sz w:val="28"/>
           <w:szCs w:val="28"/>
-        </w:rPr>
-      </w:pPr>
-      <w:r>
-        <w:rPr>
-          <w:sz w:val="28"/>
-          <w:szCs w:val="28"/>
+          <w:lang w:val="vi-VN"/>
+        </w:rPr>
+      </w:pPr>
+      <w:r>
+        <w:rPr>
+          <w:sz w:val="28"/>
+          <w:szCs w:val="28"/>
+          <w:lang w:val="vi-VN"/>
         </w:rPr>
         <w:t>-  Thứ ba: Thống kê chung, thống kê các mặt hàng, hoá đơn, thống kê doanh thu, quản lý khách hàng và quản lý sản phẩm, quản lý hoá đơn và quản lý nhà cung cấp. Ngoài các chức năng nêu trên thì trang web phải được trình bày sao cho dễ hiểu, giao diện mang tính dễ dùng, đẹp mắt và làm sao cho khách hàng thấy được những thông tin cần tìm, cung cấp những thông tin quảng cáo thật hấp dẫn, nhằm thu hút sự quan tâm về công ty mình và có cơ hội sẽ có nhiều người tham khảo nhiều hơn.</w:t>
       </w:r>
@@ -5159,12 +5357,14 @@
         <w:rPr>
           <w:sz w:val="28"/>
           <w:szCs w:val="28"/>
-        </w:rPr>
-      </w:pPr>
-      <w:r>
-        <w:rPr>
-          <w:sz w:val="28"/>
-          <w:szCs w:val="28"/>
+          <w:lang w:val="vi-VN"/>
+        </w:rPr>
+      </w:pPr>
+      <w:r>
+        <w:rPr>
+          <w:sz w:val="28"/>
+          <w:szCs w:val="28"/>
+          <w:lang w:val="vi-VN"/>
         </w:rPr>
         <w:t xml:space="preserve">       Điều quan trọng trong trang web mua bán trên mạng là phải đảm bảo an toan tuyệt đối những thông tin liên quan đến người dùng trong quá trình đặt mua hay thanh toán. Đồng thời trang web còn phải có tính dễ nâng cấp, bảo trì, sửa chữa khi cần bổ sung, cập nhật những tính năng mới.</w:t>
       </w:r>
@@ -5175,24 +5375,27 @@
         <w:rPr>
           <w:sz w:val="28"/>
           <w:szCs w:val="28"/>
-        </w:rPr>
-      </w:pPr>
-    </w:p>
-    <w:p>
-      <w:pPr>
-        <w:jc w:val="both"/>
-        <w:rPr>
-          <w:sz w:val="28"/>
-          <w:szCs w:val="28"/>
-        </w:rPr>
-      </w:pPr>
-    </w:p>
-    <w:p>
-      <w:pPr>
-        <w:jc w:val="both"/>
-        <w:rPr>
-          <w:sz w:val="28"/>
-          <w:szCs w:val="28"/>
+          <w:lang w:val="vi-VN"/>
+        </w:rPr>
+      </w:pPr>
+    </w:p>
+    <w:p>
+      <w:pPr>
+        <w:jc w:val="both"/>
+        <w:rPr>
+          <w:sz w:val="28"/>
+          <w:szCs w:val="28"/>
+          <w:lang w:val="vi-VN"/>
+        </w:rPr>
+      </w:pPr>
+    </w:p>
+    <w:p>
+      <w:pPr>
+        <w:jc w:val="both"/>
+        <w:rPr>
+          <w:sz w:val="28"/>
+          <w:szCs w:val="28"/>
+          <w:lang w:val="vi-VN"/>
         </w:rPr>
       </w:pPr>
     </w:p>
@@ -5204,6 +5407,7 @@
           <w:bCs w:val="0"/>
           <w:sz w:val="32"/>
           <w:szCs w:val="32"/>
+          <w:lang w:val="vi-VN"/>
         </w:rPr>
       </w:pPr>
       <w:bookmarkStart w:id="62" w:name="_Toc84761266"/>
@@ -5213,6 +5417,7 @@
           <w:bCs w:val="0"/>
           <w:sz w:val="32"/>
           <w:szCs w:val="32"/>
+          <w:lang w:val="vi-VN"/>
         </w:rPr>
         <w:lastRenderedPageBreak/>
         <w:t xml:space="preserve">Chương </w:t>
@@ -5223,6 +5428,7 @@
           <w:bCs w:val="0"/>
           <w:sz w:val="32"/>
           <w:szCs w:val="32"/>
+          <w:lang w:val="vi-VN"/>
         </w:rPr>
         <w:t>I</w:t>
       </w:r>
@@ -5232,6 +5438,7 @@
           <w:bCs w:val="0"/>
           <w:sz w:val="32"/>
           <w:szCs w:val="32"/>
+          <w:lang w:val="vi-VN"/>
         </w:rPr>
         <w:t>I</w:t>
       </w:r>
@@ -5241,6 +5448,7 @@
           <w:bCs w:val="0"/>
           <w:sz w:val="32"/>
           <w:szCs w:val="32"/>
+          <w:lang w:val="vi-VN"/>
         </w:rPr>
         <w:t>I.  PHÂN TÍCH VÀ THIẾT KẾ HỆ THỐNG</w:t>
       </w:r>
@@ -5255,6 +5463,7 @@
           <w:bCs w:val="0"/>
           <w:sz w:val="28"/>
           <w:szCs w:val="28"/>
+          <w:lang w:val="vi-VN"/>
         </w:rPr>
       </w:pPr>
       <w:bookmarkStart w:id="63" w:name="_Toc84761267"/>
@@ -5264,6 +5473,7 @@
           <w:bCs w:val="0"/>
           <w:sz w:val="28"/>
           <w:szCs w:val="28"/>
+          <w:lang w:val="vi-VN"/>
         </w:rPr>
         <w:t>I</w:t>
       </w:r>
@@ -5274,6 +5484,7 @@
           <w:bCs w:val="0"/>
           <w:sz w:val="28"/>
           <w:szCs w:val="28"/>
+          <w:lang w:val="vi-VN"/>
         </w:rPr>
         <w:t>.  KHẢO SÁT HIỆN TRẠNG VÀ XÂY DỰNG HỆ THỐNG MỚI</w:t>
       </w:r>
@@ -5285,6 +5496,7 @@
           <w:bCs w:val="0"/>
           <w:sz w:val="28"/>
           <w:szCs w:val="28"/>
+          <w:lang w:val="vi-VN"/>
         </w:rPr>
         <w:t xml:space="preserve"> </w:t>
       </w:r>
@@ -5295,12 +5507,14 @@
         <w:rPr>
           <w:sz w:val="28"/>
           <w:szCs w:val="28"/>
-        </w:rPr>
-      </w:pPr>
-      <w:r>
-        <w:rPr>
-          <w:sz w:val="28"/>
-          <w:szCs w:val="28"/>
+          <w:lang w:val="vi-VN"/>
+        </w:rPr>
+      </w:pPr>
+      <w:r>
+        <w:rPr>
+          <w:sz w:val="28"/>
+          <w:szCs w:val="28"/>
+          <w:lang w:val="vi-VN"/>
         </w:rPr>
         <w:t xml:space="preserve">    * Sau khi khảo sát chúng em đã nắm bắt được các thông tin:</w:t>
       </w:r>
@@ -5311,42 +5525,32 @@
         <w:rPr>
           <w:sz w:val="28"/>
           <w:szCs w:val="28"/>
-        </w:rPr>
-      </w:pPr>
-      <w:r>
-        <w:rPr>
-          <w:sz w:val="28"/>
-          <w:szCs w:val="28"/>
-        </w:rPr>
-        <w:t xml:space="preserve">    - Quản lý khách hàng: Mỗi khách hàng được quản lý các thông tin sau: Họ</w:t>
-      </w:r>
-      <w:r>
-        <w:rPr>
-          <w:sz w:val="28"/>
-          <w:szCs w:val="28"/>
-        </w:rPr>
-        <w:t xml:space="preserve"> </w:t>
-      </w:r>
-      <w:r>
-        <w:rPr>
-          <w:sz w:val="28"/>
-          <w:szCs w:val="28"/>
-        </w:rPr>
-        <w:t>tên, ngày sinh, địa chỉ, điện thoại, email, mật khẩu.</w:t>
-      </w:r>
-    </w:p>
-    <w:p>
-      <w:pPr>
-        <w:jc w:val="both"/>
-        <w:rPr>
-          <w:sz w:val="28"/>
-          <w:szCs w:val="28"/>
-        </w:rPr>
-      </w:pPr>
-      <w:r>
-        <w:rPr>
-          <w:sz w:val="28"/>
-          <w:szCs w:val="28"/>
+          <w:lang w:val="vi-VN"/>
+        </w:rPr>
+      </w:pPr>
+      <w:r>
+        <w:rPr>
+          <w:sz w:val="28"/>
+          <w:szCs w:val="28"/>
+          <w:lang w:val="vi-VN"/>
+        </w:rPr>
+        <w:t xml:space="preserve">    - Quản lý khách hàng: Mỗi khách hàng được quản lý các thông tin sau: Họ tên, ngày sinh, địa chỉ, điện thoại, email, mật khẩu.</w:t>
+      </w:r>
+    </w:p>
+    <w:p>
+      <w:pPr>
+        <w:jc w:val="both"/>
+        <w:rPr>
+          <w:sz w:val="28"/>
+          <w:szCs w:val="28"/>
+          <w:lang w:val="vi-VN"/>
+        </w:rPr>
+      </w:pPr>
+      <w:r>
+        <w:rPr>
+          <w:sz w:val="28"/>
+          <w:szCs w:val="28"/>
+          <w:lang w:val="vi-VN"/>
         </w:rPr>
         <w:t xml:space="preserve">  - Quản lý mặt hàng: Tên mặt hàng, đơn giá, số lượng, hình ảnh, mô tả.</w:t>
       </w:r>
@@ -5357,42 +5561,32 @@
         <w:rPr>
           <w:sz w:val="28"/>
           <w:szCs w:val="28"/>
-        </w:rPr>
-      </w:pPr>
-      <w:r>
-        <w:rPr>
-          <w:sz w:val="28"/>
-          <w:szCs w:val="28"/>
-        </w:rPr>
-        <w:t xml:space="preserve">  - Quản lý đặt hàng của khách hàng: Khách hàng xem và lựa chọn mặt</w:t>
-      </w:r>
-      <w:r>
-        <w:rPr>
-          <w:sz w:val="28"/>
-          <w:szCs w:val="28"/>
-        </w:rPr>
-        <w:t xml:space="preserve"> </w:t>
-      </w:r>
-      <w:r>
-        <w:rPr>
-          <w:sz w:val="28"/>
-          <w:szCs w:val="28"/>
-        </w:rPr>
-        <w:t>hàng cần mua. Trong quá trình lựa chọn, hệ thống sẽ tự động hướng dẫn khách hàng, và khách hàng chỉ cần làm theo hướng dẫn đó. Sau khi lựa chọn xong, bộ phận bán hàng sẽ tiến hành lập đơn đặt hàng của khách. Sau khi tiếp nhận yêu cầu trên, bộ phận này sẽ làm hóa đơn và thanh toán tiền.</w:t>
-      </w:r>
-    </w:p>
-    <w:p>
-      <w:pPr>
-        <w:jc w:val="both"/>
-        <w:rPr>
-          <w:sz w:val="28"/>
-          <w:szCs w:val="28"/>
-        </w:rPr>
-      </w:pPr>
-      <w:r>
-        <w:rPr>
-          <w:sz w:val="28"/>
-          <w:szCs w:val="28"/>
+          <w:lang w:val="vi-VN"/>
+        </w:rPr>
+      </w:pPr>
+      <w:r>
+        <w:rPr>
+          <w:sz w:val="28"/>
+          <w:szCs w:val="28"/>
+          <w:lang w:val="vi-VN"/>
+        </w:rPr>
+        <w:t xml:space="preserve">  - Quản lý đặt hàng của khách hàng: Khách hàng xem và lựa chọn mặt hàng cần mua. Trong quá trình lựa chọn, hệ thống sẽ tự động hướng dẫn khách hàng, và khách hàng chỉ cần làm theo hướng dẫn đó. Sau khi lựa chọn xong, bộ phận bán hàng sẽ tiến hành lập đơn đặt hàng của khách. Sau khi tiếp nhận yêu cầu trên, bộ phận này sẽ làm hóa đơn và thanh toán tiền.</w:t>
+      </w:r>
+    </w:p>
+    <w:p>
+      <w:pPr>
+        <w:jc w:val="both"/>
+        <w:rPr>
+          <w:sz w:val="28"/>
+          <w:szCs w:val="28"/>
+          <w:lang w:val="vi-VN"/>
+        </w:rPr>
+      </w:pPr>
+      <w:r>
+        <w:rPr>
+          <w:sz w:val="28"/>
+          <w:szCs w:val="28"/>
+          <w:lang w:val="vi-VN"/>
         </w:rPr>
         <w:t xml:space="preserve"> - Quản lý đặt hàng với nhà cung cấp: kiểm tra hàng hóa trong kho và đề xuất lên ban điều hành những mặt hàng cần nhập</w:t>
       </w:r>
@@ -5403,12 +5597,14 @@
         <w:rPr>
           <w:sz w:val="28"/>
           <w:szCs w:val="28"/>
-        </w:rPr>
-      </w:pPr>
-      <w:r>
-        <w:rPr>
-          <w:sz w:val="28"/>
-          <w:szCs w:val="28"/>
+          <w:lang w:val="vi-VN"/>
+        </w:rPr>
+      </w:pPr>
+      <w:r>
+        <w:rPr>
+          <w:sz w:val="28"/>
+          <w:szCs w:val="28"/>
+          <w:lang w:val="vi-VN"/>
         </w:rPr>
         <w:t>- Quá trình nhập hàng: Kiểm tra lô hàng của nhà cung cấp, giấy chứng từ giao hàng để gán giá trị thành tiền cho sản phẩm.</w:t>
       </w:r>
@@ -5419,12 +5615,14 @@
         <w:rPr>
           <w:sz w:val="28"/>
           <w:szCs w:val="28"/>
-        </w:rPr>
-      </w:pPr>
-      <w:r>
-        <w:rPr>
-          <w:sz w:val="28"/>
-          <w:szCs w:val="28"/>
+          <w:lang w:val="vi-VN"/>
+        </w:rPr>
+      </w:pPr>
+      <w:r>
+        <w:rPr>
+          <w:sz w:val="28"/>
+          <w:szCs w:val="28"/>
+          <w:lang w:val="vi-VN"/>
         </w:rPr>
         <w:t xml:space="preserve">   * Khách hàng: người lựa chọn mặt hàng để mua. Khác với mua trực tiếp tại cửa hàng, công ty ở đây khách hàng tự thao tác thông qua từng bước cụ thể để có thể mua hàng. Trên mạng các mặt hàng được sắp xếp theo thứ tự dễ tìm kiếm</w:t>
       </w:r>
@@ -5435,12 +5633,14 @@
         <w:rPr>
           <w:sz w:val="28"/>
           <w:szCs w:val="28"/>
-        </w:rPr>
-      </w:pPr>
-      <w:r>
-        <w:rPr>
-          <w:sz w:val="28"/>
-          <w:szCs w:val="28"/>
+          <w:lang w:val="vi-VN"/>
+        </w:rPr>
+      </w:pPr>
+      <w:r>
+        <w:rPr>
+          <w:sz w:val="28"/>
+          <w:szCs w:val="28"/>
+          <w:lang w:val="vi-VN"/>
         </w:rPr>
         <w:t xml:space="preserve">  * Nhà quản lý (quản trị viên): Là người làm chủ hệ thống, có quyền kiểm soát mọi hoạt động của hệ thống. Nhà quản lý được cấp một username và password để đăng nhập vào hệ thống thực hiện những chức năng của mình.</w:t>
       </w:r>
@@ -5451,6 +5651,7 @@
         <w:rPr>
           <w:sz w:val="28"/>
           <w:szCs w:val="28"/>
+          <w:lang w:val="vi-VN"/>
         </w:rPr>
       </w:pPr>
     </w:p>
@@ -5463,6 +5664,7 @@
           <w:bCs w:val="0"/>
           <w:sz w:val="28"/>
           <w:szCs w:val="28"/>
+          <w:lang w:val="vi-VN"/>
         </w:rPr>
       </w:pPr>
       <w:bookmarkStart w:id="64" w:name="_Toc84761268"/>
@@ -5473,6 +5675,7 @@
           <w:bCs w:val="0"/>
           <w:sz w:val="28"/>
           <w:szCs w:val="28"/>
+          <w:lang w:val="vi-VN"/>
         </w:rPr>
         <w:t>2.  PHÂN TÍCH HỆ THỐNG</w:t>
       </w:r>
@@ -5485,6 +5688,7 @@
           <w:rFonts w:ascii="Times New Roman" w:hAnsi="Times New Roman" w:cs="Times New Roman"/>
           <w:sz w:val="28"/>
           <w:szCs w:val="28"/>
+          <w:lang w:val="vi-VN"/>
         </w:rPr>
       </w:pPr>
       <w:bookmarkStart w:id="65" w:name="_Toc84761269"/>
@@ -5493,8 +5697,27 @@
           <w:rFonts w:ascii="Times New Roman" w:hAnsi="Times New Roman" w:cs="Times New Roman"/>
           <w:sz w:val="28"/>
           <w:szCs w:val="28"/>
-        </w:rPr>
-        <w:t>2.1 Xác định yêu cầu của website bán giầy dép qua mạng</w:t>
+          <w:lang w:val="vi-VN"/>
+        </w:rPr>
+        <w:t xml:space="preserve">2.1 Xác định yêu cầu của website bán </w:t>
+      </w:r>
+      <w:r>
+        <w:rPr>
+          <w:rFonts w:ascii="Times New Roman" w:hAnsi="Times New Roman" w:cs="Times New Roman"/>
+          <w:sz w:val="28"/>
+          <w:szCs w:val="28"/>
+          <w:lang w:val="vi-VN"/>
+        </w:rPr>
+        <w:t>quần áo</w:t>
+      </w:r>
+      <w:r>
+        <w:rPr>
+          <w:rFonts w:ascii="Times New Roman" w:hAnsi="Times New Roman" w:cs="Times New Roman"/>
+          <w:sz w:val="28"/>
+          <w:szCs w:val="28"/>
+          <w:lang w:val="vi-VN"/>
+        </w:rPr>
+        <w:t xml:space="preserve"> qua mạng</w:t>
       </w:r>
       <w:bookmarkEnd w:id="65"/>
     </w:p>
@@ -5510,8 +5733,16 @@
         <w:rPr>
           <w:sz w:val="28"/>
           <w:szCs w:val="28"/>
-        </w:rPr>
-        <w:t xml:space="preserve">    a Yêu cầu của khách hàng</w:t>
+          <w:lang w:val="vi-VN"/>
+        </w:rPr>
+        <w:t xml:space="preserve">    </w:t>
+      </w:r>
+      <w:r>
+        <w:rPr>
+          <w:sz w:val="28"/>
+          <w:szCs w:val="28"/>
+        </w:rPr>
+        <w:t>a Yêu cầu của khách hàng</w:t>
       </w:r>
     </w:p>
     <w:p>
@@ -5559,7 +5790,21 @@
           <w:sz w:val="28"/>
           <w:szCs w:val="28"/>
         </w:rPr>
-        <w:t>•  Chương trình phải đảm bảo cung cấp đầy đủ thông tin về sản phẩm. Cập nhật những thông tin mới nhất về hàng hoá trên thị trường mới có, thông tin về các sản phẩm giầy dép hay thông tin về các sản phẩm được ưa chuộng nhất và những thông tin về những mặt hàng bán chạy nhất.</w:t>
+        <w:t xml:space="preserve">•  Chương trình phải đảm bảo cung cấp đầy đủ thông tin về sản phẩm. Cập nhật những thông tin mới nhất về hàng hoá trên thị trường mới có, thông tin về các sản phẩm </w:t>
+      </w:r>
+      <w:r>
+        <w:rPr>
+          <w:sz w:val="28"/>
+          <w:szCs w:val="28"/>
+        </w:rPr>
+        <w:t>quần áo</w:t>
+      </w:r>
+      <w:r>
+        <w:rPr>
+          <w:sz w:val="28"/>
+          <w:szCs w:val="28"/>
+        </w:rPr>
+        <w:t xml:space="preserve"> hay thông tin về các sản phẩm được ưa chuộng nhất và những thông tin về những mặt hàng bán chạy nhất.</w:t>
       </w:r>
     </w:p>
     <w:p>
@@ -5607,7 +5852,35 @@
           <w:sz w:val="28"/>
           <w:szCs w:val="28"/>
         </w:rPr>
-        <w:t>•  Khách hàng có thể tìm kiếm linh hoạt thông tin về sản phẩm giầy dép minh muốn mua.</w:t>
+        <w:t xml:space="preserve">•  Khách hàng có thể tìm kiếm linh hoạt thông tin về sản phẩm </w:t>
+      </w:r>
+      <w:r>
+        <w:rPr>
+          <w:sz w:val="28"/>
+          <w:szCs w:val="28"/>
+        </w:rPr>
+        <w:t>quần áo</w:t>
+      </w:r>
+      <w:r>
+        <w:rPr>
+          <w:sz w:val="28"/>
+          <w:szCs w:val="28"/>
+        </w:rPr>
+        <w:t xml:space="preserve"> m</w:t>
+      </w:r>
+      <w:r>
+        <w:rPr>
+          <w:sz w:val="28"/>
+          <w:szCs w:val="28"/>
+        </w:rPr>
+        <w:t>ình</w:t>
+      </w:r>
+      <w:r>
+        <w:rPr>
+          <w:sz w:val="28"/>
+          <w:szCs w:val="28"/>
+        </w:rPr>
+        <w:t xml:space="preserve"> muốn mua.</w:t>
       </w:r>
     </w:p>
     <w:p>
@@ -5695,12 +5968,14 @@
         <w:rPr>
           <w:sz w:val="28"/>
           <w:szCs w:val="28"/>
-        </w:rPr>
-      </w:pPr>
-      <w:r>
-        <w:rPr>
-          <w:sz w:val="28"/>
-          <w:szCs w:val="28"/>
+          <w:lang w:val="vi-VN"/>
+        </w:rPr>
+      </w:pPr>
+      <w:r>
+        <w:rPr>
+          <w:sz w:val="28"/>
+          <w:szCs w:val="28"/>
+          <w:lang w:val="vi-VN"/>
         </w:rPr>
         <w:t xml:space="preserve">       Đối với khách hàng khi mua hàng của công ty, yêu cầu cung cấp cho hệ thống các thông tin sau:</w:t>
       </w:r>
@@ -5913,21 +6188,37 @@
           <w:sz w:val="28"/>
           <w:szCs w:val="28"/>
         </w:rPr>
-        <w:t>Quản lý sản phẩm về giầy dép trong kho.</w:t>
-      </w:r>
-    </w:p>
-    <w:p>
-      <w:pPr>
-        <w:jc w:val="both"/>
-        <w:rPr>
-          <w:sz w:val="28"/>
-          <w:szCs w:val="28"/>
-        </w:rPr>
-      </w:pPr>
-      <w:r>
-        <w:rPr>
-          <w:sz w:val="28"/>
-          <w:szCs w:val="28"/>
+        <w:t xml:space="preserve">Quản lý sản phẩm về </w:t>
+      </w:r>
+      <w:r>
+        <w:rPr>
+          <w:sz w:val="28"/>
+          <w:szCs w:val="28"/>
+        </w:rPr>
+        <w:t>quần áo</w:t>
+      </w:r>
+      <w:r>
+        <w:rPr>
+          <w:sz w:val="28"/>
+          <w:szCs w:val="28"/>
+        </w:rPr>
+        <w:t xml:space="preserve"> trong kho.</w:t>
+      </w:r>
+    </w:p>
+    <w:p>
+      <w:pPr>
+        <w:jc w:val="both"/>
+        <w:rPr>
+          <w:sz w:val="28"/>
+          <w:szCs w:val="28"/>
+          <w:lang w:val="vi-VN"/>
+        </w:rPr>
+      </w:pPr>
+      <w:r>
+        <w:rPr>
+          <w:sz w:val="28"/>
+          <w:szCs w:val="28"/>
+          <w:lang w:val="vi-VN"/>
         </w:rPr>
         <w:t>•  Cho phép quản trị viên có thể xem toàn bộ số hàng trong kho (hay một mặt hàng nào đó)</w:t>
       </w:r>
@@ -5938,12 +6229,14 @@
         <w:rPr>
           <w:sz w:val="28"/>
           <w:szCs w:val="28"/>
-        </w:rPr>
-      </w:pPr>
-      <w:r>
-        <w:rPr>
-          <w:sz w:val="28"/>
-          <w:szCs w:val="28"/>
+          <w:lang w:val="vi-VN"/>
+        </w:rPr>
+      </w:pPr>
+      <w:r>
+        <w:rPr>
+          <w:sz w:val="28"/>
+          <w:szCs w:val="28"/>
+          <w:lang w:val="vi-VN"/>
         </w:rPr>
         <w:t>•  Cho phép quản trị viên thực hiện cập nhật hàng hoá trong kho.</w:t>
       </w:r>
@@ -5954,12 +6247,14 @@
         <w:rPr>
           <w:sz w:val="28"/>
           <w:szCs w:val="28"/>
-        </w:rPr>
-      </w:pPr>
-      <w:r>
-        <w:rPr>
-          <w:sz w:val="28"/>
-          <w:szCs w:val="28"/>
+          <w:lang w:val="vi-VN"/>
+        </w:rPr>
+      </w:pPr>
+      <w:r>
+        <w:rPr>
+          <w:sz w:val="28"/>
+          <w:szCs w:val="28"/>
+          <w:lang w:val="vi-VN"/>
         </w:rPr>
         <w:t>•  Quản trị viên phải thực hiện quản lý thông tin khách hàng. Quản trị viên có thể làm thay đổi thông tin kháchhàng trong CSDL.</w:t>
       </w:r>
@@ -5993,12 +6288,14 @@
         <w:rPr>
           <w:sz w:val="28"/>
           <w:szCs w:val="28"/>
-        </w:rPr>
-      </w:pPr>
-      <w:r>
-        <w:rPr>
-          <w:sz w:val="28"/>
-          <w:szCs w:val="28"/>
+          <w:lang w:val="vi-VN"/>
+        </w:rPr>
+      </w:pPr>
+      <w:r>
+        <w:rPr>
+          <w:sz w:val="28"/>
+          <w:szCs w:val="28"/>
+          <w:lang w:val="vi-VN"/>
         </w:rPr>
         <w:t>•  Quản lý và kiểm soát quyền truy nhập hệ thống của quản trị viên cũng như khách hàng.</w:t>
       </w:r>
@@ -6009,12 +6306,14 @@
         <w:rPr>
           <w:sz w:val="28"/>
           <w:szCs w:val="28"/>
-        </w:rPr>
-      </w:pPr>
-      <w:r>
-        <w:rPr>
-          <w:sz w:val="28"/>
-          <w:szCs w:val="28"/>
+          <w:lang w:val="vi-VN"/>
+        </w:rPr>
+      </w:pPr>
+      <w:r>
+        <w:rPr>
+          <w:sz w:val="28"/>
+          <w:szCs w:val="28"/>
+          <w:lang w:val="vi-VN"/>
         </w:rPr>
         <w:t>•  Xác định rõ ràng quản trị viên nào có quyền truy cập kho dữ liệu.</w:t>
       </w:r>
@@ -6048,12 +6347,14 @@
         <w:rPr>
           <w:sz w:val="28"/>
           <w:szCs w:val="28"/>
-        </w:rPr>
-      </w:pPr>
-      <w:r>
-        <w:rPr>
-          <w:sz w:val="28"/>
-          <w:szCs w:val="28"/>
+          <w:lang w:val="vi-VN"/>
+        </w:rPr>
+      </w:pPr>
+      <w:r>
+        <w:rPr>
+          <w:sz w:val="28"/>
+          <w:szCs w:val="28"/>
+          <w:lang w:val="vi-VN"/>
         </w:rPr>
         <w:t>•  Chương trình phải đảm bảo thông tin về quản trị viên và sản phẩm</w:t>
       </w:r>
@@ -6301,9 +6602,18 @@
           <w:sz w:val="28"/>
           <w:szCs w:val="28"/>
         </w:rPr>
-        <w:t>D/ Phân rã chức năng Use case hệ thống :</w:t>
+        <w:t xml:space="preserve">D/ Phân rã chức năng Use case hệ </w:t>
+      </w:r>
+      <w:proofErr w:type="gramStart"/>
+      <w:r>
+        <w:rPr>
+          <w:sz w:val="28"/>
+          <w:szCs w:val="28"/>
+        </w:rPr>
+        <w:t>thống :</w:t>
       </w:r>
       <w:bookmarkEnd w:id="67"/>
+      <w:proofErr w:type="gramEnd"/>
     </w:p>
     <w:p>
       <w:pPr>
@@ -6364,8 +6674,17 @@
           <w:sz w:val="28"/>
           <w:szCs w:val="28"/>
         </w:rPr>
-        <w:t xml:space="preserve">              Có hai đối tượng được sử dụng hệ thống này, đó là khách hàng đóng vai trò là người mua hàng và quản trị viên đóng vai trò là người bán hàng đồng thời quản lý sản phẩm của công ty. Đối với từng đối tượng, ta có các use case như sau :</w:t>
-      </w:r>
+        <w:t xml:space="preserve">              Có hai đối tượng được sử dụng hệ thống này, đó là khách hàng đóng vai trò là người mua hàng và quản trị viên đóng vai trò là người bán hàng đồng thời quản lý sản phẩm của công ty. Đối với từng đối tượng, ta có các use case như </w:t>
+      </w:r>
+      <w:proofErr w:type="gramStart"/>
+      <w:r>
+        <w:rPr>
+          <w:sz w:val="28"/>
+          <w:szCs w:val="28"/>
+        </w:rPr>
+        <w:t>sau :</w:t>
+      </w:r>
+      <w:proofErr w:type="gramEnd"/>
     </w:p>
     <w:p>
       <w:pPr>
@@ -6396,12 +6715,14 @@
         <w:rPr>
           <w:sz w:val="28"/>
           <w:szCs w:val="28"/>
-        </w:rPr>
-      </w:pPr>
-      <w:r>
-        <w:rPr>
-          <w:sz w:val="28"/>
-          <w:szCs w:val="28"/>
+          <w:lang w:val="vi-VN"/>
+        </w:rPr>
+      </w:pPr>
+      <w:r>
+        <w:rPr>
+          <w:sz w:val="28"/>
+          <w:szCs w:val="28"/>
+          <w:lang w:val="vi-VN"/>
         </w:rPr>
         <w:t>•  Khách hàng thực hiện tìm kiếm hàng qua mạng.</w:t>
       </w:r>
@@ -6412,12 +6733,14 @@
         <w:rPr>
           <w:sz w:val="28"/>
           <w:szCs w:val="28"/>
-        </w:rPr>
-      </w:pPr>
-      <w:r>
-        <w:rPr>
-          <w:sz w:val="28"/>
-          <w:szCs w:val="28"/>
+          <w:lang w:val="vi-VN"/>
+        </w:rPr>
+      </w:pPr>
+      <w:r>
+        <w:rPr>
+          <w:sz w:val="28"/>
+          <w:szCs w:val="28"/>
+          <w:lang w:val="vi-VN"/>
         </w:rPr>
         <w:t>•  Khách hàng thực hiện đặt hàng qua mạng.</w:t>
       </w:r>
@@ -6429,6 +6752,7 @@
           <w:rFonts w:ascii="Times New Roman" w:hAnsi="Times New Roman" w:cs="Times New Roman"/>
           <w:sz w:val="28"/>
           <w:szCs w:val="28"/>
+          <w:lang w:val="vi-VN"/>
         </w:rPr>
       </w:pPr>
       <w:bookmarkStart w:id="68" w:name="_Toc84761272"/>
@@ -6437,6 +6761,7 @@
           <w:rFonts w:ascii="Times New Roman" w:hAnsi="Times New Roman" w:cs="Times New Roman"/>
           <w:sz w:val="28"/>
           <w:szCs w:val="28"/>
+          <w:lang w:val="vi-VN"/>
         </w:rPr>
         <w:lastRenderedPageBreak/>
         <w:t>Biểu đồ use case 1 : Tương tác giữa khách hàng với client và khách hàng với server.</w:t>
@@ -6698,7 +7023,21 @@
           <w:sz w:val="28"/>
           <w:szCs w:val="28"/>
         </w:rPr>
-        <w:t>Quản trị viên thực hiện việc nhập mới sản phẩm giầy dép trong kho hàng của công ty.</w:t>
+        <w:t xml:space="preserve">Quản trị viên thực hiện việc nhập mới sản phẩm </w:t>
+      </w:r>
+      <w:r>
+        <w:rPr>
+          <w:sz w:val="28"/>
+          <w:szCs w:val="28"/>
+        </w:rPr>
+        <w:t>quần áo</w:t>
+      </w:r>
+      <w:r>
+        <w:rPr>
+          <w:sz w:val="28"/>
+          <w:szCs w:val="28"/>
+        </w:rPr>
+        <w:t xml:space="preserve"> trong kho hàng của công ty.</w:t>
       </w:r>
     </w:p>
     <w:p>
@@ -7069,7 +7408,6 @@
           <w:bCs/>
           <w:sz w:val="32"/>
           <w:szCs w:val="32"/>
-          <w:lang w:val="en-US"/>
         </w:rPr>
         <w:t>:</w:t>
       </w:r>
@@ -7240,7 +7578,22 @@
                 <w:sz w:val="28"/>
                 <w:szCs w:val="28"/>
               </w:rPr>
-              <w:t>Tiền điều kiện: Khách hàng truy nhập vào trang chủ website bán giầy dép của công ty, nhấn nút tìm kiếm.</w:t>
+              <w:t xml:space="preserve">Tiền điều kiện: Khách hàng truy nhập vào trang chủ website bán </w:t>
+            </w:r>
+            <w:r>
+              <w:rPr>
+                <w:sz w:val="28"/>
+                <w:szCs w:val="28"/>
+                <w:lang w:val="en-US"/>
+              </w:rPr>
+              <w:t>quần áo</w:t>
+            </w:r>
+            <w:r>
+              <w:rPr>
+                <w:sz w:val="28"/>
+                <w:szCs w:val="28"/>
+              </w:rPr>
+              <w:t xml:space="preserve"> của công ty, nhấn nút tìm kiếm.</w:t>
             </w:r>
           </w:p>
         </w:tc>
@@ -7336,21 +7689,16 @@
               <w:rPr>
                 <w:sz w:val="28"/>
                 <w:szCs w:val="28"/>
+                <w:lang w:val="vi-VN"/>
               </w:rPr>
             </w:pPr>
             <w:r>
               <w:rPr>
                 <w:sz w:val="28"/>
                 <w:szCs w:val="28"/>
-              </w:rPr>
-              <w:t xml:space="preserve">           </w:t>
-            </w:r>
-            <w:r>
-              <w:rPr>
-                <w:sz w:val="28"/>
-                <w:szCs w:val="28"/>
-              </w:rPr>
-              <w:t>1. Khách hàng truy nhập vào trang chủ của website.</w:t>
+                <w:lang w:val="vi-VN"/>
+              </w:rPr>
+              <w:t xml:space="preserve">           1. Khách hàng truy nhập vào trang chủ của website.</w:t>
             </w:r>
           </w:p>
           <w:p>
@@ -7359,21 +7707,16 @@
               <w:rPr>
                 <w:sz w:val="28"/>
                 <w:szCs w:val="28"/>
+                <w:lang w:val="vi-VN"/>
               </w:rPr>
             </w:pPr>
             <w:r>
               <w:rPr>
                 <w:sz w:val="28"/>
                 <w:szCs w:val="28"/>
-              </w:rPr>
-              <w:t xml:space="preserve">           </w:t>
-            </w:r>
-            <w:r>
-              <w:rPr>
-                <w:sz w:val="28"/>
-                <w:szCs w:val="28"/>
-              </w:rPr>
-              <w:t>2. Website hiện ra.</w:t>
+                <w:lang w:val="vi-VN"/>
+              </w:rPr>
+              <w:t xml:space="preserve">           2. Website hiện ra.</w:t>
             </w:r>
           </w:p>
           <w:p>
@@ -7382,22 +7725,17 @@
               <w:rPr>
                 <w:sz w:val="28"/>
                 <w:szCs w:val="28"/>
+                <w:lang w:val="vi-VN"/>
               </w:rPr>
             </w:pPr>
             <w:r>
               <w:rPr>
                 <w:sz w:val="28"/>
                 <w:szCs w:val="28"/>
+                <w:lang w:val="vi-VN"/>
               </w:rPr>
               <w:lastRenderedPageBreak/>
-              <w:t xml:space="preserve">           </w:t>
-            </w:r>
-            <w:r>
-              <w:rPr>
-                <w:sz w:val="28"/>
-                <w:szCs w:val="28"/>
-              </w:rPr>
-              <w:t>3.Nhấn nút tìm kiếm.</w:t>
+              <w:t xml:space="preserve">           3.Nhấn nút tìm kiếm.</w:t>
             </w:r>
           </w:p>
           <w:p>
@@ -7969,7 +8307,25 @@
                 <w:szCs w:val="28"/>
                 <w:lang w:val="en-US"/>
               </w:rPr>
-              <w:t>Khách hàng thực hiện tìm kiếm thông tin về sản phẩm,thực hiện đặt hàng của công ty</w:t>
+              <w:t xml:space="preserve">Khách hàng thực hiện tìm kiếm thông tin về sản </w:t>
+            </w:r>
+            <w:proofErr w:type="gramStart"/>
+            <w:r>
+              <w:rPr>
+                <w:sz w:val="28"/>
+                <w:szCs w:val="28"/>
+                <w:lang w:val="en-US"/>
+              </w:rPr>
+              <w:t>phẩm,thực</w:t>
+            </w:r>
+            <w:proofErr w:type="gramEnd"/>
+            <w:r>
+              <w:rPr>
+                <w:sz w:val="28"/>
+                <w:szCs w:val="28"/>
+                <w:lang w:val="en-US"/>
+              </w:rPr>
+              <w:t xml:space="preserve"> hiện đặt hàng của công ty</w:t>
             </w:r>
           </w:p>
         </w:tc>
@@ -8101,14 +8457,12 @@
               <w:rPr>
                 <w:sz w:val="28"/>
                 <w:szCs w:val="28"/>
-                <w:lang w:val="en-US"/>
               </w:rPr>
             </w:pPr>
             <w:r>
               <w:rPr>
                 <w:sz w:val="28"/>
                 <w:szCs w:val="28"/>
-                <w:lang w:val="en-US"/>
               </w:rPr>
               <w:t>Khách hàng truy nhập cào website bán hàng của công ty</w:t>
             </w:r>
@@ -8236,7 +8590,25 @@
                 <w:lang w:val="en-US"/>
               </w:rPr>
               <w:lastRenderedPageBreak/>
-              <w:t>Server gửi trả lại kết quả cho khách hàng. Tại mỗi mặt hàng có đầy đủ thông tin về sản phẩm (size,giá tiền,hãng sản xuất).</w:t>
+              <w:t>Server gửi trả lại kết quả cho khách hàng. Tại mỗi mặt hàng có đầy đủ thông tin về sản phẩm (</w:t>
+            </w:r>
+            <w:proofErr w:type="gramStart"/>
+            <w:r>
+              <w:rPr>
+                <w:sz w:val="28"/>
+                <w:szCs w:val="28"/>
+                <w:lang w:val="en-US"/>
+              </w:rPr>
+              <w:t>size,giá</w:t>
+            </w:r>
+            <w:proofErr w:type="gramEnd"/>
+            <w:r>
+              <w:rPr>
+                <w:sz w:val="28"/>
+                <w:szCs w:val="28"/>
+                <w:lang w:val="en-US"/>
+              </w:rPr>
+              <w:t xml:space="preserve"> tiền,hãng sản xuất).</w:t>
             </w:r>
           </w:p>
           <w:p>
@@ -8286,7 +8658,25 @@
                 <w:szCs w:val="28"/>
                 <w:lang w:val="en-US"/>
               </w:rPr>
-              <w:t>Khi đó giỏ hàng của khách hàng được hiện ra.Trong giỏ hàng của khách hàng có các thông tin sau: sản phẩm, chi tiết, đơn giá, số lượng, thành tiền, tổng tiền.</w:t>
+              <w:t xml:space="preserve">Khi đó giỏ hàng của khách hàng được hiện </w:t>
+            </w:r>
+            <w:proofErr w:type="gramStart"/>
+            <w:r>
+              <w:rPr>
+                <w:sz w:val="28"/>
+                <w:szCs w:val="28"/>
+                <w:lang w:val="en-US"/>
+              </w:rPr>
+              <w:t>ra.Trong</w:t>
+            </w:r>
+            <w:proofErr w:type="gramEnd"/>
+            <w:r>
+              <w:rPr>
+                <w:sz w:val="28"/>
+                <w:szCs w:val="28"/>
+                <w:lang w:val="en-US"/>
+              </w:rPr>
+              <w:t xml:space="preserve"> giỏ hàng của khách hàng có các thông tin sau: sản phẩm, chi tiết, đơn giá, số lượng, thành tiền, tổng tiền.</w:t>
             </w:r>
           </w:p>
           <w:p>
@@ -8510,7 +8900,25 @@
                 <w:szCs w:val="28"/>
                 <w:lang w:val="en-US"/>
               </w:rPr>
-              <w:t>18. Server đưa ra thông báo thành công và khách hàng tiếp tục đăng nhập vào mục giỏ hàng để thanh toán. Khi đó trang web hiện ra và yêu cầu bạn chọn hình thức thanh toán (tiền mặt,chuyển khoản,qua dịch vụ chuyển tiền), nếu bạn có yêu cầu gì thêm thì nhập nội dung vào mục “yêu cầu thêm” và nhấn nút “tiếp tục”.</w:t>
+              <w:t xml:space="preserve">18. Server đưa ra thông báo thành công và khách hàng tiếp tục đăng nhập vào mục giỏ hàng để thanh toán. Khi đó trang web hiện ra và yêu cầu bạn chọn hình thức thanh toán (tiền </w:t>
+            </w:r>
+            <w:proofErr w:type="gramStart"/>
+            <w:r>
+              <w:rPr>
+                <w:sz w:val="28"/>
+                <w:szCs w:val="28"/>
+                <w:lang w:val="en-US"/>
+              </w:rPr>
+              <w:t>mặt,chuyển</w:t>
+            </w:r>
+            <w:proofErr w:type="gramEnd"/>
+            <w:r>
+              <w:rPr>
+                <w:sz w:val="28"/>
+                <w:szCs w:val="28"/>
+                <w:lang w:val="en-US"/>
+              </w:rPr>
+              <w:t xml:space="preserve"> khoản,qua dịch vụ chuyển tiền), nếu bạn có yêu cầu gì thêm thì nhập nội dung vào mục “yêu cầu thêm” và nhấn nút “tiếp tục”.</w:t>
             </w:r>
           </w:p>
           <w:p>
@@ -8743,7 +9151,6 @@
           <w:bCs/>
           <w:sz w:val="32"/>
           <w:szCs w:val="32"/>
-          <w:lang w:val="en-US"/>
         </w:rPr>
         <w:t>:</w:t>
       </w:r>
@@ -9008,14 +9415,12 @@
               <w:rPr>
                 <w:sz w:val="28"/>
                 <w:szCs w:val="28"/>
-                <w:lang w:val="en-US"/>
               </w:rPr>
             </w:pPr>
             <w:r>
               <w:rPr>
                 <w:sz w:val="28"/>
                 <w:szCs w:val="28"/>
-                <w:lang w:val="en-US"/>
               </w:rPr>
               <w:t xml:space="preserve">1. Khách hàng truy nhập cào website bán hàng của công ty </w:t>
             </w:r>
@@ -9028,14 +9433,12 @@
               <w:rPr>
                 <w:sz w:val="28"/>
                 <w:szCs w:val="28"/>
-                <w:lang w:val="en-US"/>
               </w:rPr>
             </w:pPr>
             <w:r>
               <w:rPr>
                 <w:sz w:val="28"/>
                 <w:szCs w:val="28"/>
-                <w:lang w:val="en-US"/>
               </w:rPr>
               <w:t>2. Website được đưa ra.</w:t>
             </w:r>
@@ -9046,12 +9449,14 @@
               <w:rPr>
                 <w:sz w:val="28"/>
                 <w:szCs w:val="28"/>
+                <w:lang w:val="vi-VN"/>
               </w:rPr>
             </w:pPr>
             <w:r>
               <w:rPr>
                 <w:sz w:val="28"/>
                 <w:szCs w:val="28"/>
+                <w:lang w:val="vi-VN"/>
               </w:rPr>
               <w:t xml:space="preserve">          </w:t>
             </w:r>
@@ -9059,6 +9464,7 @@
               <w:rPr>
                 <w:sz w:val="28"/>
                 <w:szCs w:val="28"/>
+                <w:lang w:val="vi-VN"/>
               </w:rPr>
               <w:t>3. Khách hàng nhấn nút “chi tiết” vào mặt hàng mình muốn mua.</w:t>
             </w:r>
@@ -9075,6 +9481,7 @@
               <w:rPr>
                 <w:sz w:val="28"/>
                 <w:szCs w:val="28"/>
+                <w:lang w:val="vi-VN"/>
               </w:rPr>
               <w:lastRenderedPageBreak/>
               <w:t xml:space="preserve">          </w:t>
@@ -9127,7 +9534,25 @@
                 <w:szCs w:val="28"/>
                 <w:lang w:val="en-US"/>
               </w:rPr>
-              <w:t>6. Server gửi trả lại kết quả cho khách hàng. Tại mỗi mặt hàng có đầy đủ thông tin về sản phẩm (màu, size,giá tiền,hãng sản xuất).</w:t>
+              <w:t xml:space="preserve">6. Server gửi trả lại kết quả cho khách hàng. Tại mỗi mặt hàng có đầy đủ thông tin về sản phẩm (màu, </w:t>
+            </w:r>
+            <w:proofErr w:type="gramStart"/>
+            <w:r>
+              <w:rPr>
+                <w:sz w:val="28"/>
+                <w:szCs w:val="28"/>
+                <w:lang w:val="en-US"/>
+              </w:rPr>
+              <w:t>size,giá</w:t>
+            </w:r>
+            <w:proofErr w:type="gramEnd"/>
+            <w:r>
+              <w:rPr>
+                <w:sz w:val="28"/>
+                <w:szCs w:val="28"/>
+                <w:lang w:val="en-US"/>
+              </w:rPr>
+              <w:t xml:space="preserve"> tiền,hãng sản xuất).</w:t>
             </w:r>
           </w:p>
           <w:p>
@@ -9167,7 +9592,25 @@
                 <w:szCs w:val="28"/>
                 <w:lang w:val="en-US"/>
               </w:rPr>
-              <w:t>8. Khi đó giỏ hàng của khách hàng được hiện ra.Trong giỏ hàng của khách hàng có các thông tin sau: sản phẩm, chi tiết, đơn giá, số lượng, thành tiền, tổng tiền.</w:t>
+              <w:t xml:space="preserve">8. Khi đó giỏ hàng của khách hàng được hiện </w:t>
+            </w:r>
+            <w:proofErr w:type="gramStart"/>
+            <w:r>
+              <w:rPr>
+                <w:sz w:val="28"/>
+                <w:szCs w:val="28"/>
+                <w:lang w:val="en-US"/>
+              </w:rPr>
+              <w:t>ra.Trong</w:t>
+            </w:r>
+            <w:proofErr w:type="gramEnd"/>
+            <w:r>
+              <w:rPr>
+                <w:sz w:val="28"/>
+                <w:szCs w:val="28"/>
+                <w:lang w:val="en-US"/>
+              </w:rPr>
+              <w:t xml:space="preserve"> giỏ hàng của khách hàng có các thông tin sau: sản phẩm, chi tiết, đơn giá, số lượng, thành tiền, tổng tiền.</w:t>
             </w:r>
           </w:p>
           <w:p>
@@ -9561,7 +10004,6 @@
           <w:bCs/>
           <w:sz w:val="32"/>
           <w:szCs w:val="32"/>
-          <w:lang w:val="en-US"/>
         </w:rPr>
         <w:t>:</w:t>
       </w:r>
@@ -9977,7 +10419,16 @@
                 <w:szCs w:val="28"/>
                 <w:lang w:val="en-US"/>
               </w:rPr>
-              <w:t>6. Server gửi trả lại kết quả cho khách hàng. Tại mỗi mặt hàng có đầy đủ thông tin về sản phẩm (màu, size</w:t>
+              <w:t xml:space="preserve">6. Server gửi trả lại kết quả cho khách hàng. Tại mỗi mặt hàng có đầy đủ thông tin về sản phẩm (màu, </w:t>
+            </w:r>
+            <w:proofErr w:type="gramStart"/>
+            <w:r>
+              <w:rPr>
+                <w:sz w:val="28"/>
+                <w:szCs w:val="28"/>
+                <w:lang w:val="en-US"/>
+              </w:rPr>
+              <w:t>size</w:t>
             </w:r>
             <w:r>
               <w:rPr>
@@ -9993,7 +10444,16 @@
                 <w:szCs w:val="28"/>
                 <w:lang w:val="en-US"/>
               </w:rPr>
-              <w:t>,giá tiền,hãng sản xuất).</w:t>
+              <w:t>,giá</w:t>
+            </w:r>
+            <w:proofErr w:type="gramEnd"/>
+            <w:r>
+              <w:rPr>
+                <w:sz w:val="28"/>
+                <w:szCs w:val="28"/>
+                <w:lang w:val="en-US"/>
+              </w:rPr>
+              <w:t xml:space="preserve"> tiền,hãng sản xuất).</w:t>
             </w:r>
           </w:p>
           <w:p>
@@ -10036,7 +10496,25 @@
                 <w:szCs w:val="28"/>
                 <w:lang w:val="en-US"/>
               </w:rPr>
-              <w:t>8. Khi đó giỏ hàng của khách hàng được hiện ra.Trong giỏ hàng của khách hàng có các thông tin sau: sản phẩm, chi tiết, đơn giá, số lượng, thành tiền, tổng tiền.</w:t>
+              <w:t xml:space="preserve">8. Khi đó giỏ hàng của khách hàng được hiện </w:t>
+            </w:r>
+            <w:proofErr w:type="gramStart"/>
+            <w:r>
+              <w:rPr>
+                <w:sz w:val="28"/>
+                <w:szCs w:val="28"/>
+                <w:lang w:val="en-US"/>
+              </w:rPr>
+              <w:t>ra.Trong</w:t>
+            </w:r>
+            <w:proofErr w:type="gramEnd"/>
+            <w:r>
+              <w:rPr>
+                <w:sz w:val="28"/>
+                <w:szCs w:val="28"/>
+                <w:lang w:val="en-US"/>
+              </w:rPr>
+              <w:t xml:space="preserve"> giỏ hàng của khách hàng có các thông tin sau: sản phẩm, chi tiết, đơn giá, số lượng, thành tiền, tổng tiền.</w:t>
             </w:r>
           </w:p>
           <w:p>
@@ -10658,14 +11136,12 @@
               <w:rPr>
                 <w:sz w:val="28"/>
                 <w:szCs w:val="28"/>
-                <w:lang w:val="en-US"/>
               </w:rPr>
             </w:pPr>
             <w:r>
               <w:rPr>
                 <w:sz w:val="28"/>
                 <w:szCs w:val="28"/>
-                <w:lang w:val="en-US"/>
               </w:rPr>
               <w:t xml:space="preserve">Quản trị viên truy nhập vào website bán hàng của công ty </w:t>
             </w:r>
@@ -10683,14 +11159,12 @@
               <w:rPr>
                 <w:sz w:val="28"/>
                 <w:szCs w:val="28"/>
-                <w:lang w:val="en-US"/>
               </w:rPr>
             </w:pPr>
             <w:r>
               <w:rPr>
                 <w:sz w:val="28"/>
                 <w:szCs w:val="28"/>
-                <w:lang w:val="en-US"/>
               </w:rPr>
               <w:lastRenderedPageBreak/>
               <w:t>Website bán hàng được đưa ra.Trong đó có mục dành cho quản trị viên.</w:t>
@@ -10709,14 +11183,12 @@
               <w:rPr>
                 <w:sz w:val="28"/>
                 <w:szCs w:val="28"/>
-                <w:lang w:val="en-US"/>
               </w:rPr>
             </w:pPr>
             <w:r>
               <w:rPr>
                 <w:sz w:val="28"/>
                 <w:szCs w:val="28"/>
-                <w:lang w:val="en-US"/>
               </w:rPr>
               <w:t>Quản trị viên tiến hành đăng nhập vào mục dành cho quản trị viên.</w:t>
             </w:r>
@@ -10734,14 +11206,12 @@
               <w:rPr>
                 <w:sz w:val="28"/>
                 <w:szCs w:val="28"/>
-                <w:lang w:val="en-US"/>
               </w:rPr>
             </w:pPr>
             <w:r>
               <w:rPr>
                 <w:sz w:val="28"/>
                 <w:szCs w:val="28"/>
-                <w:lang w:val="en-US"/>
               </w:rPr>
               <w:t>Trang Login dành cho quản trị viên được đưa ra, trong đó yêu cầu quản trị viên nhập Username và password.</w:t>
             </w:r>
@@ -10759,14 +11229,12 @@
               <w:rPr>
                 <w:sz w:val="28"/>
                 <w:szCs w:val="28"/>
-                <w:lang w:val="en-US"/>
               </w:rPr>
             </w:pPr>
             <w:r>
               <w:rPr>
                 <w:sz w:val="28"/>
                 <w:szCs w:val="28"/>
-                <w:lang w:val="en-US"/>
               </w:rPr>
               <w:t>Quản trị viên thực hiện nhập Username va password.</w:t>
             </w:r>
@@ -10784,14 +11252,12 @@
               <w:rPr>
                 <w:sz w:val="28"/>
                 <w:szCs w:val="28"/>
-                <w:lang w:val="en-US"/>
               </w:rPr>
             </w:pPr>
             <w:r>
               <w:rPr>
                 <w:sz w:val="28"/>
                 <w:szCs w:val="28"/>
-                <w:lang w:val="en-US"/>
               </w:rPr>
               <w:t>Quản trị viên tiến hành nhấn nút login để gửi thông điệp này cho server.</w:t>
             </w:r>
@@ -10809,14 +11275,12 @@
               <w:rPr>
                 <w:sz w:val="28"/>
                 <w:szCs w:val="28"/>
-                <w:lang w:val="en-US"/>
               </w:rPr>
             </w:pPr>
             <w:r>
               <w:rPr>
                 <w:sz w:val="28"/>
                 <w:szCs w:val="28"/>
-                <w:lang w:val="en-US"/>
               </w:rPr>
               <w:t>Server tiến hành kiểm tra các thông tin này, nếu thông tin hợp lệ thì tiến hành thực hiện các bước sau.</w:t>
             </w:r>
@@ -10834,14 +11298,12 @@
               <w:rPr>
                 <w:sz w:val="28"/>
                 <w:szCs w:val="28"/>
-                <w:lang w:val="en-US"/>
               </w:rPr>
             </w:pPr>
             <w:r>
               <w:rPr>
                 <w:sz w:val="28"/>
                 <w:szCs w:val="28"/>
-                <w:lang w:val="en-US"/>
               </w:rPr>
               <w:t>Trang web dành cho quản trị viên trị viên được đưa ra. Trong đó trang web mô tả các chức năng nhập, sửa, xóa, xem thông tin khách hàng và thống kê website.</w:t>
             </w:r>
@@ -10859,14 +11321,12 @@
               <w:rPr>
                 <w:sz w:val="28"/>
                 <w:szCs w:val="28"/>
-                <w:lang w:val="en-US"/>
               </w:rPr>
             </w:pPr>
             <w:r>
               <w:rPr>
                 <w:sz w:val="28"/>
                 <w:szCs w:val="28"/>
-                <w:lang w:val="en-US"/>
               </w:rPr>
               <w:t>Quản trị viên chọn mục “thêm hàng”</w:t>
             </w:r>
@@ -10879,14 +11339,12 @@
               <w:rPr>
                 <w:sz w:val="28"/>
                 <w:szCs w:val="28"/>
-                <w:lang w:val="en-US"/>
               </w:rPr>
             </w:pPr>
             <w:r>
               <w:rPr>
                 <w:sz w:val="28"/>
                 <w:szCs w:val="28"/>
-                <w:lang w:val="en-US"/>
               </w:rPr>
               <w:t xml:space="preserve">10.Trang thêm </w:t>
             </w:r>
@@ -10894,7 +11352,6 @@
               <w:rPr>
                 <w:sz w:val="28"/>
                 <w:szCs w:val="28"/>
-                <w:lang w:val="en-US"/>
               </w:rPr>
               <w:t>hàng</w:t>
             </w:r>
@@ -10902,7 +11359,6 @@
               <w:rPr>
                 <w:sz w:val="28"/>
                 <w:szCs w:val="28"/>
-                <w:lang w:val="en-US"/>
               </w:rPr>
               <w:t xml:space="preserve"> được hiện ra, trong đó có nội dung nhập mới các sản phẩm </w:t>
             </w:r>
@@ -10910,7 +11366,6 @@
               <w:rPr>
                 <w:sz w:val="28"/>
                 <w:szCs w:val="28"/>
-                <w:lang w:val="en-US"/>
               </w:rPr>
               <w:t>quần áo</w:t>
             </w:r>
@@ -10918,7 +11373,6 @@
               <w:rPr>
                 <w:sz w:val="28"/>
                 <w:szCs w:val="28"/>
-                <w:lang w:val="en-US"/>
               </w:rPr>
               <w:t>.</w:t>
             </w:r>
@@ -10929,12 +11383,14 @@
               <w:rPr>
                 <w:sz w:val="28"/>
                 <w:szCs w:val="28"/>
+                <w:lang w:val="vi-VN"/>
               </w:rPr>
             </w:pPr>
             <w:r>
               <w:rPr>
                 <w:sz w:val="28"/>
                 <w:szCs w:val="28"/>
+                <w:lang w:val="vi-VN"/>
               </w:rPr>
               <w:t xml:space="preserve">          </w:t>
             </w:r>
@@ -10942,6 +11398,7 @@
               <w:rPr>
                 <w:sz w:val="28"/>
                 <w:szCs w:val="28"/>
+                <w:lang w:val="vi-VN"/>
               </w:rPr>
               <w:t>11.Quản trị viên tiến hành nhập nội dung sản phẩm mới.</w:t>
             </w:r>
@@ -10954,14 +11411,12 @@
               <w:rPr>
                 <w:sz w:val="28"/>
                 <w:szCs w:val="28"/>
-                <w:lang w:val="en-US"/>
               </w:rPr>
             </w:pPr>
             <w:r>
               <w:rPr>
                 <w:sz w:val="28"/>
                 <w:szCs w:val="28"/>
-                <w:lang w:val="en-US"/>
               </w:rPr>
               <w:t>12.Sau khi nhập xong, quản trị viên tiến hành nhấn nút “thêm hàng” để gửi thông tin mặt hàng mới lên server.</w:t>
             </w:r>
@@ -10974,14 +11429,12 @@
               <w:rPr>
                 <w:sz w:val="28"/>
                 <w:szCs w:val="28"/>
-                <w:lang w:val="en-US"/>
               </w:rPr>
             </w:pPr>
             <w:r>
               <w:rPr>
                 <w:sz w:val="28"/>
                 <w:szCs w:val="28"/>
-                <w:lang w:val="en-US"/>
               </w:rPr>
               <w:t>13.Server thực hiện việc cập nhật nội dung mặt hàng mới vào trong CSDL.</w:t>
             </w:r>
@@ -10994,14 +11447,12 @@
               <w:rPr>
                 <w:sz w:val="28"/>
                 <w:szCs w:val="28"/>
-                <w:lang w:val="en-US"/>
               </w:rPr>
             </w:pPr>
             <w:r>
               <w:rPr>
                 <w:sz w:val="28"/>
                 <w:szCs w:val="28"/>
-                <w:lang w:val="en-US"/>
               </w:rPr>
               <w:t>14.Server gửi lại thông báo về việc nhập mới mặt hàng thành công</w:t>
             </w:r>
@@ -11076,7 +11527,25 @@
                 <w:szCs w:val="28"/>
                 <w:lang w:val="en-US"/>
               </w:rPr>
-              <w:t>Bước 7, server tiến hành kiểm tra thông tin usename,password của  quản trị viên</w:t>
+              <w:t xml:space="preserve">Bước 7, server tiến hành kiểm tra thông tin </w:t>
+            </w:r>
+            <w:proofErr w:type="gramStart"/>
+            <w:r>
+              <w:rPr>
+                <w:sz w:val="28"/>
+                <w:szCs w:val="28"/>
+                <w:lang w:val="en-US"/>
+              </w:rPr>
+              <w:t>usename,password</w:t>
+            </w:r>
+            <w:proofErr w:type="gramEnd"/>
+            <w:r>
+              <w:rPr>
+                <w:sz w:val="28"/>
+                <w:szCs w:val="28"/>
+                <w:lang w:val="en-US"/>
+              </w:rPr>
+              <w:t xml:space="preserve"> của  quản trị viên</w:t>
             </w:r>
           </w:p>
           <w:p>
@@ -11605,7 +12074,25 @@
                 <w:szCs w:val="28"/>
                 <w:lang w:val="en-US"/>
               </w:rPr>
-              <w:t>2. Website bán hàng được đưa ra.Trong đó có mục dành cho quản trị viên.</w:t>
+              <w:t xml:space="preserve">2. Website bán hàng được đưa </w:t>
+            </w:r>
+            <w:proofErr w:type="gramStart"/>
+            <w:r>
+              <w:rPr>
+                <w:sz w:val="28"/>
+                <w:szCs w:val="28"/>
+                <w:lang w:val="en-US"/>
+              </w:rPr>
+              <w:t>ra.Trong</w:t>
+            </w:r>
+            <w:proofErr w:type="gramEnd"/>
+            <w:r>
+              <w:rPr>
+                <w:sz w:val="28"/>
+                <w:szCs w:val="28"/>
+                <w:lang w:val="en-US"/>
+              </w:rPr>
+              <w:t xml:space="preserve"> đó có mục dành cho quản trị viên.</w:t>
             </w:r>
           </w:p>
           <w:p>
@@ -11768,7 +12255,16 @@
                 <w:szCs w:val="28"/>
                 <w:lang w:val="en-US"/>
               </w:rPr>
-              <w:t xml:space="preserve">10. Trang mới hiện ra yêu cầu quản trị viên nhập mặt hàng cần sửa </w:t>
+              <w:t xml:space="preserve">10. Trang mới hiện ra yêu cầu quản trị viên nhập mặt hàng cần </w:t>
+            </w:r>
+            <w:proofErr w:type="gramStart"/>
+            <w:r>
+              <w:rPr>
+                <w:sz w:val="28"/>
+                <w:szCs w:val="28"/>
+                <w:lang w:val="en-US"/>
+              </w:rPr>
+              <w:t xml:space="preserve">sửa </w:t>
             </w:r>
             <w:r>
               <w:rPr>
@@ -11784,7 +12280,16 @@
                 <w:szCs w:val="28"/>
                 <w:lang w:val="en-US"/>
               </w:rPr>
-              <w:t>trong CSDL.</w:t>
+              <w:t>trong</w:t>
+            </w:r>
+            <w:proofErr w:type="gramEnd"/>
+            <w:r>
+              <w:rPr>
+                <w:sz w:val="28"/>
+                <w:szCs w:val="28"/>
+                <w:lang w:val="en-US"/>
+              </w:rPr>
+              <w:t xml:space="preserve"> CSDL.</w:t>
             </w:r>
           </w:p>
           <w:p>
@@ -12060,8 +12565,9 @@
           <w:szCs w:val="32"/>
           <w:lang w:val="en-US"/>
         </w:rPr>
-        <w:t>Xóa thông tin mặt hàng</w:t>
-      </w:r>
+        <w:t xml:space="preserve">Xóa thông tin mặt </w:t>
+      </w:r>
+      <w:proofErr w:type="gramStart"/>
       <w:r>
         <w:rPr>
           <w:b/>
@@ -12070,9 +12576,20 @@
           <w:szCs w:val="32"/>
           <w:lang w:val="en-US"/>
         </w:rPr>
+        <w:t>hàng</w:t>
+      </w:r>
+      <w:r>
+        <w:rPr>
+          <w:b/>
+          <w:bCs/>
+          <w:sz w:val="32"/>
+          <w:szCs w:val="32"/>
+          <w:lang w:val="en-US"/>
+        </w:rPr>
         <w:t xml:space="preserve"> :</w:t>
       </w:r>
       <w:bookmarkEnd w:id="76"/>
+      <w:proofErr w:type="gramEnd"/>
     </w:p>
     <w:p>
       <w:pPr>
@@ -12366,7 +12883,25 @@
                 <w:szCs w:val="28"/>
                 <w:lang w:val="en-US"/>
               </w:rPr>
-              <w:t>2. Website bán hàng được đưa ra.Trong đó có mục dành cho quản trị viên.</w:t>
+              <w:t xml:space="preserve">2. Website bán hàng được đưa </w:t>
+            </w:r>
+            <w:proofErr w:type="gramStart"/>
+            <w:r>
+              <w:rPr>
+                <w:sz w:val="28"/>
+                <w:szCs w:val="28"/>
+                <w:lang w:val="en-US"/>
+              </w:rPr>
+              <w:t>ra.Trong</w:t>
+            </w:r>
+            <w:proofErr w:type="gramEnd"/>
+            <w:r>
+              <w:rPr>
+                <w:sz w:val="28"/>
+                <w:szCs w:val="28"/>
+                <w:lang w:val="en-US"/>
+              </w:rPr>
+              <w:t xml:space="preserve"> đó có mục dành cho quản trị viên.</w:t>
             </w:r>
           </w:p>
           <w:p>
@@ -13124,7 +13659,25 @@
                 <w:szCs w:val="28"/>
                 <w:lang w:val="en-US"/>
               </w:rPr>
-              <w:t>2. Website bán hàng được đưa ra.Trong đó có mục dành cho quản trị viên.</w:t>
+              <w:t xml:space="preserve">2. Website bán hàng được đưa </w:t>
+            </w:r>
+            <w:proofErr w:type="gramStart"/>
+            <w:r>
+              <w:rPr>
+                <w:sz w:val="28"/>
+                <w:szCs w:val="28"/>
+                <w:lang w:val="en-US"/>
+              </w:rPr>
+              <w:t>ra.Trong</w:t>
+            </w:r>
+            <w:proofErr w:type="gramEnd"/>
+            <w:r>
+              <w:rPr>
+                <w:sz w:val="28"/>
+                <w:szCs w:val="28"/>
+                <w:lang w:val="en-US"/>
+              </w:rPr>
+              <w:t xml:space="preserve"> đó có mục dành cho quản trị viên.</w:t>
             </w:r>
           </w:p>
           <w:p>
@@ -13287,7 +13840,25 @@
                 <w:szCs w:val="28"/>
                 <w:lang w:val="en-US"/>
               </w:rPr>
-              <w:t>10. Trang web thống kê website được hiện ra, trong đó có các chức năng: thống kê chung, thống kê theo hoá đơn,thống kê hàng, doanh thu.</w:t>
+              <w:t xml:space="preserve">10. Trang web thống kê website được hiện ra, trong đó có các chức năng: thống kê chung, thống kê theo hoá </w:t>
+            </w:r>
+            <w:proofErr w:type="gramStart"/>
+            <w:r>
+              <w:rPr>
+                <w:sz w:val="28"/>
+                <w:szCs w:val="28"/>
+                <w:lang w:val="en-US"/>
+              </w:rPr>
+              <w:t>đơn,thống</w:t>
+            </w:r>
+            <w:proofErr w:type="gramEnd"/>
+            <w:r>
+              <w:rPr>
+                <w:sz w:val="28"/>
+                <w:szCs w:val="28"/>
+                <w:lang w:val="en-US"/>
+              </w:rPr>
+              <w:t xml:space="preserve"> kê hàng, doanh thu.</w:t>
             </w:r>
           </w:p>
           <w:p>
@@ -13515,7 +14086,7 @@
 </file>
 
 <file path=word/endnotes.xml><?xml version="1.0" encoding="utf-8"?>
-<w:endnotes xmlns:wpc="http://schemas.microsoft.com/office/word/2010/wordprocessingCanvas" xmlns:cx="http://schemas.microsoft.com/office/drawing/2014/chartex" xmlns:cx1="http://schemas.microsoft.com/office/drawing/2015/9/8/chartex" xmlns:cx2="http://schemas.microsoft.com/office/drawing/2015/10/21/chartex" xmlns:cx3="http://schemas.microsoft.com/office/drawing/2016/5/9/chartex" xmlns:cx4="http://schemas.microsoft.com/office/drawing/2016/5/10/chartex" xmlns:cx5="http://schemas.microsoft.com/office/drawing/2016/5/11/chartex" xmlns:cx6="http://schemas.microsoft.com/office/drawing/2016/5/12/chartex" xmlns:cx7="http://schemas.microsoft.com/office/drawing/2016/5/13/chartex" xmlns:cx8="http://schemas.microsoft.com/office/drawing/2016/5/14/chartex" xmlns:mc="http://schemas.openxmlformats.org/markup-compatibility/2006" xmlns:aink="http://schemas.microsoft.com/office/drawing/2016/ink" xmlns:am3d="http://schemas.microsoft.com/office/drawing/2017/model3d" xmlns:o="urn:schemas-microsoft-com:office:office" xmlns:r="http://schemas.openxmlformats.org/officeDocument/2006/relationships" xmlns:m="http://schemas.openxmlformats.org/officeDocument/2006/math" xmlns:v="urn:schemas-microsoft-com:vml" xmlns:wp14="http://schemas.microsoft.com/office/word/2010/wordprocessingDrawing" xmlns:wp="http://schemas.openxmlformats.org/drawingml/2006/wordprocessingDrawing" xmlns:w10="urn:schemas-microsoft-com:office:word" xmlns:w="http://schemas.openxmlformats.org/wordprocessingml/2006/main" xmlns:w14="http://schemas.microsoft.com/office/word/2010/wordml" xmlns:w15="http://schemas.microsoft.com/office/word/2012/wordml" xmlns:w16cex="http://schemas.microsoft.com/office/word/2018/wordml/cex" xmlns:w16cid="http://schemas.microsoft.com/office/word/2016/wordml/cid" xmlns:w16="http://schemas.microsoft.com/office/word/2018/wordml" xmlns:w16sdtdh="http://schemas.microsoft.com/office/word/2020/wordml/sdtdatahash" xmlns:w16se="http://schemas.microsoft.com/office/word/2015/wordml/symex" xmlns:wpg="http://schemas.microsoft.com/office/word/2010/wordprocessingGroup" xmlns:wpi="http://schemas.microsoft.com/office/word/2010/wordprocessingInk" xmlns:wne="http://schemas.microsoft.com/office/word/2006/wordml" xmlns:wps="http://schemas.microsoft.com/office/word/2010/wordprocessingShape" mc:Ignorable="w14 w15 w16se w16cid w16 w16cex w16sdtdh wp14">
+<w:endnotes xmlns:wpc="http://schemas.microsoft.com/office/word/2010/wordprocessingCanvas" xmlns:cx="http://schemas.microsoft.com/office/drawing/2014/chartex" xmlns:cx1="http://schemas.microsoft.com/office/drawing/2015/9/8/chartex" xmlns:cx2="http://schemas.microsoft.com/office/drawing/2015/10/21/chartex" xmlns:cx3="http://schemas.microsoft.com/office/drawing/2016/5/9/chartex" xmlns:cx4="http://schemas.microsoft.com/office/drawing/2016/5/10/chartex" xmlns:cx5="http://schemas.microsoft.com/office/drawing/2016/5/11/chartex" xmlns:cx6="http://schemas.microsoft.com/office/drawing/2016/5/12/chartex" xmlns:cx7="http://schemas.microsoft.com/office/drawing/2016/5/13/chartex" xmlns:cx8="http://schemas.microsoft.com/office/drawing/2016/5/14/chartex" xmlns:mc="http://schemas.openxmlformats.org/markup-compatibility/2006" xmlns:aink="http://schemas.microsoft.com/office/drawing/2016/ink" xmlns:am3d="http://schemas.microsoft.com/office/drawing/2017/model3d" xmlns:o="urn:schemas-microsoft-com:office:office" xmlns:r="http://schemas.openxmlformats.org/officeDocument/2006/relationships" xmlns:m="http://schemas.openxmlformats.org/officeDocument/2006/math" xmlns:v="urn:schemas-microsoft-com:vml" xmlns:wp14="http://schemas.microsoft.com/office/word/2010/wordprocessingDrawing" xmlns:wp="http://schemas.openxmlformats.org/drawingml/2006/wordprocessingDrawing" xmlns:w10="urn:schemas-microsoft-com:office:word" xmlns:w="http://schemas.openxmlformats.org/wordprocessingml/2006/main" xmlns:w14="http://schemas.microsoft.com/office/word/2010/wordml" xmlns:w15="http://schemas.microsoft.com/office/word/2012/wordml" xmlns:w16cex="http://schemas.microsoft.com/office/word/2018/wordml/cex" xmlns:w16cid="http://schemas.microsoft.com/office/word/2016/wordml/cid" xmlns:w16="http://schemas.microsoft.com/office/word/2018/wordml" xmlns:w16se="http://schemas.microsoft.com/office/word/2015/wordml/symex" xmlns:wpg="http://schemas.microsoft.com/office/word/2010/wordprocessingGroup" xmlns:wpi="http://schemas.microsoft.com/office/word/2010/wordprocessingInk" xmlns:wne="http://schemas.microsoft.com/office/word/2006/wordml" xmlns:wps="http://schemas.microsoft.com/office/word/2010/wordprocessingShape" mc:Ignorable="w14 w15 w16se w16cid w16 w16cex wp14">
   <w:endnote w:type="separator" w:id="-1">
     <w:p>
       <w:r>
@@ -13534,7 +14105,7 @@
 </file>
 
 <file path=word/footer1.xml><?xml version="1.0" encoding="utf-8"?>
-<w:ftr xmlns:wpc="http://schemas.microsoft.com/office/word/2010/wordprocessingCanvas" xmlns:cx="http://schemas.microsoft.com/office/drawing/2014/chartex" xmlns:cx1="http://schemas.microsoft.com/office/drawing/2015/9/8/chartex" xmlns:cx2="http://schemas.microsoft.com/office/drawing/2015/10/21/chartex" xmlns:cx3="http://schemas.microsoft.com/office/drawing/2016/5/9/chartex" xmlns:cx4="http://schemas.microsoft.com/office/drawing/2016/5/10/chartex" xmlns:cx5="http://schemas.microsoft.com/office/drawing/2016/5/11/chartex" xmlns:cx6="http://schemas.microsoft.com/office/drawing/2016/5/12/chartex" xmlns:cx7="http://schemas.microsoft.com/office/drawing/2016/5/13/chartex" xmlns:cx8="http://schemas.microsoft.com/office/drawing/2016/5/14/chartex" xmlns:mc="http://schemas.openxmlformats.org/markup-compatibility/2006" xmlns:aink="http://schemas.microsoft.com/office/drawing/2016/ink" xmlns:am3d="http://schemas.microsoft.com/office/drawing/2017/model3d" xmlns:o="urn:schemas-microsoft-com:office:office" xmlns:r="http://schemas.openxmlformats.org/officeDocument/2006/relationships" xmlns:m="http://schemas.openxmlformats.org/officeDocument/2006/math" xmlns:v="urn:schemas-microsoft-com:vml" xmlns:wp14="http://schemas.microsoft.com/office/word/2010/wordprocessingDrawing" xmlns:wp="http://schemas.openxmlformats.org/drawingml/2006/wordprocessingDrawing" xmlns:w10="urn:schemas-microsoft-com:office:word" xmlns:w="http://schemas.openxmlformats.org/wordprocessingml/2006/main" xmlns:w14="http://schemas.microsoft.com/office/word/2010/wordml" xmlns:w15="http://schemas.microsoft.com/office/word/2012/wordml" xmlns:w16cex="http://schemas.microsoft.com/office/word/2018/wordml/cex" xmlns:w16cid="http://schemas.microsoft.com/office/word/2016/wordml/cid" xmlns:w16="http://schemas.microsoft.com/office/word/2018/wordml" xmlns:w16sdtdh="http://schemas.microsoft.com/office/word/2020/wordml/sdtdatahash" xmlns:w16se="http://schemas.microsoft.com/office/word/2015/wordml/symex" xmlns:wpg="http://schemas.microsoft.com/office/word/2010/wordprocessingGroup" xmlns:wpi="http://schemas.microsoft.com/office/word/2010/wordprocessingInk" xmlns:wne="http://schemas.microsoft.com/office/word/2006/wordml" xmlns:wps="http://schemas.microsoft.com/office/word/2010/wordprocessingShape" mc:Ignorable="w14 w15 w16se w16cid w16 w16cex w16sdtdh wp14">
+<w:ftr xmlns:wpc="http://schemas.microsoft.com/office/word/2010/wordprocessingCanvas" xmlns:cx="http://schemas.microsoft.com/office/drawing/2014/chartex" xmlns:cx1="http://schemas.microsoft.com/office/drawing/2015/9/8/chartex" xmlns:cx2="http://schemas.microsoft.com/office/drawing/2015/10/21/chartex" xmlns:cx3="http://schemas.microsoft.com/office/drawing/2016/5/9/chartex" xmlns:cx4="http://schemas.microsoft.com/office/drawing/2016/5/10/chartex" xmlns:cx5="http://schemas.microsoft.com/office/drawing/2016/5/11/chartex" xmlns:cx6="http://schemas.microsoft.com/office/drawing/2016/5/12/chartex" xmlns:cx7="http://schemas.microsoft.com/office/drawing/2016/5/13/chartex" xmlns:cx8="http://schemas.microsoft.com/office/drawing/2016/5/14/chartex" xmlns:mc="http://schemas.openxmlformats.org/markup-compatibility/2006" xmlns:aink="http://schemas.microsoft.com/office/drawing/2016/ink" xmlns:am3d="http://schemas.microsoft.com/office/drawing/2017/model3d" xmlns:o="urn:schemas-microsoft-com:office:office" xmlns:r="http://schemas.openxmlformats.org/officeDocument/2006/relationships" xmlns:m="http://schemas.openxmlformats.org/officeDocument/2006/math" xmlns:v="urn:schemas-microsoft-com:vml" xmlns:wp14="http://schemas.microsoft.com/office/word/2010/wordprocessingDrawing" xmlns:wp="http://schemas.openxmlformats.org/drawingml/2006/wordprocessingDrawing" xmlns:w10="urn:schemas-microsoft-com:office:word" xmlns:w="http://schemas.openxmlformats.org/wordprocessingml/2006/main" xmlns:w14="http://schemas.microsoft.com/office/word/2010/wordml" xmlns:w15="http://schemas.microsoft.com/office/word/2012/wordml" xmlns:w16cex="http://schemas.microsoft.com/office/word/2018/wordml/cex" xmlns:w16cid="http://schemas.microsoft.com/office/word/2016/wordml/cid" xmlns:w16="http://schemas.microsoft.com/office/word/2018/wordml" xmlns:w16se="http://schemas.microsoft.com/office/word/2015/wordml/symex" xmlns:wpg="http://schemas.microsoft.com/office/word/2010/wordprocessingGroup" xmlns:wpi="http://schemas.microsoft.com/office/word/2010/wordprocessingInk" xmlns:wne="http://schemas.microsoft.com/office/word/2006/wordml" xmlns:wps="http://schemas.microsoft.com/office/word/2010/wordprocessingShape" mc:Ignorable="w14 w15 w16se w16cid w16 w16cex wp14">
   <w:sdt>
     <w:sdtPr>
       <w:id w:val="616648292"/>
@@ -13608,7 +14179,7 @@
 </file>
 
 <file path=word/footnotes.xml><?xml version="1.0" encoding="utf-8"?>
-<w:footnotes xmlns:wpc="http://schemas.microsoft.com/office/word/2010/wordprocessingCanvas" xmlns:cx="http://schemas.microsoft.com/office/drawing/2014/chartex" xmlns:cx1="http://schemas.microsoft.com/office/drawing/2015/9/8/chartex" xmlns:cx2="http://schemas.microsoft.com/office/drawing/2015/10/21/chartex" xmlns:cx3="http://schemas.microsoft.com/office/drawing/2016/5/9/chartex" xmlns:cx4="http://schemas.microsoft.com/office/drawing/2016/5/10/chartex" xmlns:cx5="http://schemas.microsoft.com/office/drawing/2016/5/11/chartex" xmlns:cx6="http://schemas.microsoft.com/office/drawing/2016/5/12/chartex" xmlns:cx7="http://schemas.microsoft.com/office/drawing/2016/5/13/chartex" xmlns:cx8="http://schemas.microsoft.com/office/drawing/2016/5/14/chartex" xmlns:mc="http://schemas.openxmlformats.org/markup-compatibility/2006" xmlns:aink="http://schemas.microsoft.com/office/drawing/2016/ink" xmlns:am3d="http://schemas.microsoft.com/office/drawing/2017/model3d" xmlns:o="urn:schemas-microsoft-com:office:office" xmlns:r="http://schemas.openxmlformats.org/officeDocument/2006/relationships" xmlns:m="http://schemas.openxmlformats.org/officeDocument/2006/math" xmlns:v="urn:schemas-microsoft-com:vml" xmlns:wp14="http://schemas.microsoft.com/office/word/2010/wordprocessingDrawing" xmlns:wp="http://schemas.openxmlformats.org/drawingml/2006/wordprocessingDrawing" xmlns:w10="urn:schemas-microsoft-com:office:word" xmlns:w="http://schemas.openxmlformats.org/wordprocessingml/2006/main" xmlns:w14="http://schemas.microsoft.com/office/word/2010/wordml" xmlns:w15="http://schemas.microsoft.com/office/word/2012/wordml" xmlns:w16cex="http://schemas.microsoft.com/office/word/2018/wordml/cex" xmlns:w16cid="http://schemas.microsoft.com/office/word/2016/wordml/cid" xmlns:w16="http://schemas.microsoft.com/office/word/2018/wordml" xmlns:w16sdtdh="http://schemas.microsoft.com/office/word/2020/wordml/sdtdatahash" xmlns:w16se="http://schemas.microsoft.com/office/word/2015/wordml/symex" xmlns:wpg="http://schemas.microsoft.com/office/word/2010/wordprocessingGroup" xmlns:wpi="http://schemas.microsoft.com/office/word/2010/wordprocessingInk" xmlns:wne="http://schemas.microsoft.com/office/word/2006/wordml" xmlns:wps="http://schemas.microsoft.com/office/word/2010/wordprocessingShape" mc:Ignorable="w14 w15 w16se w16cid w16 w16cex w16sdtdh wp14">
+<w:footnotes xmlns:wpc="http://schemas.microsoft.com/office/word/2010/wordprocessingCanvas" xmlns:cx="http://schemas.microsoft.com/office/drawing/2014/chartex" xmlns:cx1="http://schemas.microsoft.com/office/drawing/2015/9/8/chartex" xmlns:cx2="http://schemas.microsoft.com/office/drawing/2015/10/21/chartex" xmlns:cx3="http://schemas.microsoft.com/office/drawing/2016/5/9/chartex" xmlns:cx4="http://schemas.microsoft.com/office/drawing/2016/5/10/chartex" xmlns:cx5="http://schemas.microsoft.com/office/drawing/2016/5/11/chartex" xmlns:cx6="http://schemas.microsoft.com/office/drawing/2016/5/12/chartex" xmlns:cx7="http://schemas.microsoft.com/office/drawing/2016/5/13/chartex" xmlns:cx8="http://schemas.microsoft.com/office/drawing/2016/5/14/chartex" xmlns:mc="http://schemas.openxmlformats.org/markup-compatibility/2006" xmlns:aink="http://schemas.microsoft.com/office/drawing/2016/ink" xmlns:am3d="http://schemas.microsoft.com/office/drawing/2017/model3d" xmlns:o="urn:schemas-microsoft-com:office:office" xmlns:r="http://schemas.openxmlformats.org/officeDocument/2006/relationships" xmlns:m="http://schemas.openxmlformats.org/officeDocument/2006/math" xmlns:v="urn:schemas-microsoft-com:vml" xmlns:wp14="http://schemas.microsoft.com/office/word/2010/wordprocessingDrawing" xmlns:wp="http://schemas.openxmlformats.org/drawingml/2006/wordprocessingDrawing" xmlns:w10="urn:schemas-microsoft-com:office:word" xmlns:w="http://schemas.openxmlformats.org/wordprocessingml/2006/main" xmlns:w14="http://schemas.microsoft.com/office/word/2010/wordml" xmlns:w15="http://schemas.microsoft.com/office/word/2012/wordml" xmlns:w16cex="http://schemas.microsoft.com/office/word/2018/wordml/cex" xmlns:w16cid="http://schemas.microsoft.com/office/word/2016/wordml/cid" xmlns:w16="http://schemas.microsoft.com/office/word/2018/wordml" xmlns:w16se="http://schemas.microsoft.com/office/word/2015/wordml/symex" xmlns:wpg="http://schemas.microsoft.com/office/word/2010/wordprocessingGroup" xmlns:wpi="http://schemas.microsoft.com/office/word/2010/wordprocessingInk" xmlns:wne="http://schemas.microsoft.com/office/word/2006/wordml" xmlns:wps="http://schemas.microsoft.com/office/word/2010/wordprocessingShape" mc:Ignorable="w14 w15 w16se w16cid w16 w16cex wp14">
   <w:footnote w:type="separator" w:id="-1">
     <w:p>
       <w:r>
@@ -13627,7 +14198,7 @@
 </file>
 
 <file path=word/header1.xml><?xml version="1.0" encoding="utf-8"?>
-<w:hdr xmlns:wpc="http://schemas.microsoft.com/office/word/2010/wordprocessingCanvas" xmlns:cx="http://schemas.microsoft.com/office/drawing/2014/chartex" xmlns:cx1="http://schemas.microsoft.com/office/drawing/2015/9/8/chartex" xmlns:cx2="http://schemas.microsoft.com/office/drawing/2015/10/21/chartex" xmlns:cx3="http://schemas.microsoft.com/office/drawing/2016/5/9/chartex" xmlns:cx4="http://schemas.microsoft.com/office/drawing/2016/5/10/chartex" xmlns:cx5="http://schemas.microsoft.com/office/drawing/2016/5/11/chartex" xmlns:cx6="http://schemas.microsoft.com/office/drawing/2016/5/12/chartex" xmlns:cx7="http://schemas.microsoft.com/office/drawing/2016/5/13/chartex" xmlns:cx8="http://schemas.microsoft.com/office/drawing/2016/5/14/chartex" xmlns:mc="http://schemas.openxmlformats.org/markup-compatibility/2006" xmlns:aink="http://schemas.microsoft.com/office/drawing/2016/ink" xmlns:am3d="http://schemas.microsoft.com/office/drawing/2017/model3d" xmlns:o="urn:schemas-microsoft-com:office:office" xmlns:r="http://schemas.openxmlformats.org/officeDocument/2006/relationships" xmlns:m="http://schemas.openxmlformats.org/officeDocument/2006/math" xmlns:v="urn:schemas-microsoft-com:vml" xmlns:wp14="http://schemas.microsoft.com/office/word/2010/wordprocessingDrawing" xmlns:wp="http://schemas.openxmlformats.org/drawingml/2006/wordprocessingDrawing" xmlns:w10="urn:schemas-microsoft-com:office:word" xmlns:w="http://schemas.openxmlformats.org/wordprocessingml/2006/main" xmlns:w14="http://schemas.microsoft.com/office/word/2010/wordml" xmlns:w15="http://schemas.microsoft.com/office/word/2012/wordml" xmlns:w16cex="http://schemas.microsoft.com/office/word/2018/wordml/cex" xmlns:w16cid="http://schemas.microsoft.com/office/word/2016/wordml/cid" xmlns:w16="http://schemas.microsoft.com/office/word/2018/wordml" xmlns:w16sdtdh="http://schemas.microsoft.com/office/word/2020/wordml/sdtdatahash" xmlns:w16se="http://schemas.microsoft.com/office/word/2015/wordml/symex" xmlns:wpg="http://schemas.microsoft.com/office/word/2010/wordprocessingGroup" xmlns:wpi="http://schemas.microsoft.com/office/word/2010/wordprocessingInk" xmlns:wne="http://schemas.microsoft.com/office/word/2006/wordml" xmlns:wps="http://schemas.microsoft.com/office/word/2010/wordprocessingShape" mc:Ignorable="w14 w15 w16se w16cid w16 w16cex w16sdtdh wp14">
+<w:hdr xmlns:wpc="http://schemas.microsoft.com/office/word/2010/wordprocessingCanvas" xmlns:cx="http://schemas.microsoft.com/office/drawing/2014/chartex" xmlns:cx1="http://schemas.microsoft.com/office/drawing/2015/9/8/chartex" xmlns:cx2="http://schemas.microsoft.com/office/drawing/2015/10/21/chartex" xmlns:cx3="http://schemas.microsoft.com/office/drawing/2016/5/9/chartex" xmlns:cx4="http://schemas.microsoft.com/office/drawing/2016/5/10/chartex" xmlns:cx5="http://schemas.microsoft.com/office/drawing/2016/5/11/chartex" xmlns:cx6="http://schemas.microsoft.com/office/drawing/2016/5/12/chartex" xmlns:cx7="http://schemas.microsoft.com/office/drawing/2016/5/13/chartex" xmlns:cx8="http://schemas.microsoft.com/office/drawing/2016/5/14/chartex" xmlns:mc="http://schemas.openxmlformats.org/markup-compatibility/2006" xmlns:aink="http://schemas.microsoft.com/office/drawing/2016/ink" xmlns:am3d="http://schemas.microsoft.com/office/drawing/2017/model3d" xmlns:o="urn:schemas-microsoft-com:office:office" xmlns:r="http://schemas.openxmlformats.org/officeDocument/2006/relationships" xmlns:m="http://schemas.openxmlformats.org/officeDocument/2006/math" xmlns:v="urn:schemas-microsoft-com:vml" xmlns:wp14="http://schemas.microsoft.com/office/word/2010/wordprocessingDrawing" xmlns:wp="http://schemas.openxmlformats.org/drawingml/2006/wordprocessingDrawing" xmlns:w10="urn:schemas-microsoft-com:office:word" xmlns:w="http://schemas.openxmlformats.org/wordprocessingml/2006/main" xmlns:w14="http://schemas.microsoft.com/office/word/2010/wordml" xmlns:w15="http://schemas.microsoft.com/office/word/2012/wordml" xmlns:w16cex="http://schemas.microsoft.com/office/word/2018/wordml/cex" xmlns:w16cid="http://schemas.microsoft.com/office/word/2016/wordml/cid" xmlns:w16="http://schemas.microsoft.com/office/word/2018/wordml" xmlns:w16se="http://schemas.microsoft.com/office/word/2015/wordml/symex" xmlns:wpg="http://schemas.microsoft.com/office/word/2010/wordprocessingGroup" xmlns:wpi="http://schemas.microsoft.com/office/word/2010/wordprocessingInk" xmlns:wne="http://schemas.microsoft.com/office/word/2006/wordml" xmlns:wps="http://schemas.microsoft.com/office/word/2010/wordprocessingShape" mc:Ignorable="w14 w15 w16se w16cid w16 w16cex wp14">
   <w:p>
     <w:pPr>
       <w:pStyle w:val="Header"/>
@@ -13654,7 +14225,7 @@
 </file>
 
 <file path=word/numbering.xml><?xml version="1.0" encoding="utf-8"?>
-<w:numbering xmlns:wpc="http://schemas.microsoft.com/office/word/2010/wordprocessingCanvas" xmlns:cx="http://schemas.microsoft.com/office/drawing/2014/chartex" xmlns:cx1="http://schemas.microsoft.com/office/drawing/2015/9/8/chartex" xmlns:cx2="http://schemas.microsoft.com/office/drawing/2015/10/21/chartex" xmlns:cx3="http://schemas.microsoft.com/office/drawing/2016/5/9/chartex" xmlns:cx4="http://schemas.microsoft.com/office/drawing/2016/5/10/chartex" xmlns:cx5="http://schemas.microsoft.com/office/drawing/2016/5/11/chartex" xmlns:cx6="http://schemas.microsoft.com/office/drawing/2016/5/12/chartex" xmlns:cx7="http://schemas.microsoft.com/office/drawing/2016/5/13/chartex" xmlns:cx8="http://schemas.microsoft.com/office/drawing/2016/5/14/chartex" xmlns:mc="http://schemas.openxmlformats.org/markup-compatibility/2006" xmlns:aink="http://schemas.microsoft.com/office/drawing/2016/ink" xmlns:am3d="http://schemas.microsoft.com/office/drawing/2017/model3d" xmlns:o="urn:schemas-microsoft-com:office:office" xmlns:r="http://schemas.openxmlformats.org/officeDocument/2006/relationships" xmlns:m="http://schemas.openxmlformats.org/officeDocument/2006/math" xmlns:v="urn:schemas-microsoft-com:vml" xmlns:wp14="http://schemas.microsoft.com/office/word/2010/wordprocessingDrawing" xmlns:wp="http://schemas.openxmlformats.org/drawingml/2006/wordprocessingDrawing" xmlns:w10="urn:schemas-microsoft-com:office:word" xmlns:w="http://schemas.openxmlformats.org/wordprocessingml/2006/main" xmlns:w14="http://schemas.microsoft.com/office/word/2010/wordml" xmlns:w15="http://schemas.microsoft.com/office/word/2012/wordml" xmlns:w16cex="http://schemas.microsoft.com/office/word/2018/wordml/cex" xmlns:w16cid="http://schemas.microsoft.com/office/word/2016/wordml/cid" xmlns:w16="http://schemas.microsoft.com/office/word/2018/wordml" xmlns:w16sdtdh="http://schemas.microsoft.com/office/word/2020/wordml/sdtdatahash" xmlns:w16se="http://schemas.microsoft.com/office/word/2015/wordml/symex" xmlns:wpg="http://schemas.microsoft.com/office/word/2010/wordprocessingGroup" xmlns:wpi="http://schemas.microsoft.com/office/word/2010/wordprocessingInk" xmlns:wne="http://schemas.microsoft.com/office/word/2006/wordml" xmlns:wps="http://schemas.microsoft.com/office/word/2010/wordprocessingShape" mc:Ignorable="w14 w15 w16se w16cid w16 w16cex w16sdtdh wp14">
+<w:numbering xmlns:wpc="http://schemas.microsoft.com/office/word/2010/wordprocessingCanvas" xmlns:cx="http://schemas.microsoft.com/office/drawing/2014/chartex" xmlns:cx1="http://schemas.microsoft.com/office/drawing/2015/9/8/chartex" xmlns:cx2="http://schemas.microsoft.com/office/drawing/2015/10/21/chartex" xmlns:cx3="http://schemas.microsoft.com/office/drawing/2016/5/9/chartex" xmlns:cx4="http://schemas.microsoft.com/office/drawing/2016/5/10/chartex" xmlns:cx5="http://schemas.microsoft.com/office/drawing/2016/5/11/chartex" xmlns:cx6="http://schemas.microsoft.com/office/drawing/2016/5/12/chartex" xmlns:cx7="http://schemas.microsoft.com/office/drawing/2016/5/13/chartex" xmlns:cx8="http://schemas.microsoft.com/office/drawing/2016/5/14/chartex" xmlns:mc="http://schemas.openxmlformats.org/markup-compatibility/2006" xmlns:aink="http://schemas.microsoft.com/office/drawing/2016/ink" xmlns:am3d="http://schemas.microsoft.com/office/drawing/2017/model3d" xmlns:o="urn:schemas-microsoft-com:office:office" xmlns:r="http://schemas.openxmlformats.org/officeDocument/2006/relationships" xmlns:m="http://schemas.openxmlformats.org/officeDocument/2006/math" xmlns:v="urn:schemas-microsoft-com:vml" xmlns:wp14="http://schemas.microsoft.com/office/word/2010/wordprocessingDrawing" xmlns:wp="http://schemas.openxmlformats.org/drawingml/2006/wordprocessingDrawing" xmlns:w10="urn:schemas-microsoft-com:office:word" xmlns:w="http://schemas.openxmlformats.org/wordprocessingml/2006/main" xmlns:w14="http://schemas.microsoft.com/office/word/2010/wordml" xmlns:w15="http://schemas.microsoft.com/office/word/2012/wordml" xmlns:w16cex="http://schemas.microsoft.com/office/word/2018/wordml/cex" xmlns:w16cid="http://schemas.microsoft.com/office/word/2016/wordml/cid" xmlns:w16="http://schemas.microsoft.com/office/word/2018/wordml" xmlns:w16se="http://schemas.microsoft.com/office/word/2015/wordml/symex" xmlns:wpg="http://schemas.microsoft.com/office/word/2010/wordprocessingGroup" xmlns:wpi="http://schemas.microsoft.com/office/word/2010/wordprocessingInk" xmlns:wne="http://schemas.microsoft.com/office/word/2006/wordml" xmlns:wps="http://schemas.microsoft.com/office/word/2010/wordprocessingShape" mc:Ignorable="w14 w15 w16se w16cid w16 w16cex wp14">
   <w:numPicBullet w:numPicBulletId="0">
     <w:pict>
       <v:shapetype id="_x0000_t75" coordsize="21600,21600" o:spt="75" o:preferrelative="t" path="m@4@5l@4@11@9@11@9@5xe" filled="f" stroked="f">
@@ -13676,7 +14247,7 @@
         <v:path o:extrusionok="f" gradientshapeok="t" o:connecttype="rect"/>
         <o:lock v:ext="edit" aspectratio="t"/>
       </v:shapetype>
-      <v:shape id="_x0000_i1039" type="#_x0000_t75" style="width:11.25pt;height:11.25pt" o:bullet="t">
+      <v:shape id="_x0000_i1046" type="#_x0000_t75" style="width:11.25pt;height:11.25pt" o:bullet="t">
         <v:imagedata r:id="rId1" o:title="mso8E43"/>
       </v:shape>
     </w:pict>
@@ -17427,7 +17998,7 @@
 </file>
 
 <file path=word/styles.xml><?xml version="1.0" encoding="utf-8"?>
-<w:styles xmlns:mc="http://schemas.openxmlformats.org/markup-compatibility/2006" xmlns:r="http://schemas.openxmlformats.org/officeDocument/2006/relationships" xmlns:w="http://schemas.openxmlformats.org/wordprocessingml/2006/main" xmlns:w14="http://schemas.microsoft.com/office/word/2010/wordml" xmlns:w15="http://schemas.microsoft.com/office/word/2012/wordml" xmlns:w16cex="http://schemas.microsoft.com/office/word/2018/wordml/cex" xmlns:w16cid="http://schemas.microsoft.com/office/word/2016/wordml/cid" xmlns:w16="http://schemas.microsoft.com/office/word/2018/wordml" xmlns:w16sdtdh="http://schemas.microsoft.com/office/word/2020/wordml/sdtdatahash" xmlns:w16se="http://schemas.microsoft.com/office/word/2015/wordml/symex" mc:Ignorable="w14 w15 w16se w16cid w16 w16cex w16sdtdh">
+<w:styles xmlns:mc="http://schemas.openxmlformats.org/markup-compatibility/2006" xmlns:r="http://schemas.openxmlformats.org/officeDocument/2006/relationships" xmlns:w="http://schemas.openxmlformats.org/wordprocessingml/2006/main" xmlns:w14="http://schemas.microsoft.com/office/word/2010/wordml" xmlns:w15="http://schemas.microsoft.com/office/word/2012/wordml" xmlns:w16cex="http://schemas.microsoft.com/office/word/2018/wordml/cex" xmlns:w16cid="http://schemas.microsoft.com/office/word/2016/wordml/cid" xmlns:w16="http://schemas.microsoft.com/office/word/2018/wordml" xmlns:w16se="http://schemas.microsoft.com/office/word/2015/wordml/symex" mc:Ignorable="w14 w15 w16se w16cid w16 w16cex">
   <w:docDefaults>
     <w:rPrDefault>
       <w:rPr>

</xml_diff>